<commit_message>
+4 pages for documentation
</commit_message>
<xml_diff>
--- a/dokumentáció/aktuális dokumentációm/dokementacio-damimani.docx
+++ b/dokumentáció/aktuális dokumentációm/dokementacio-damimani.docx
@@ -211,23 +211,7 @@
     </w:p>
     <w:p>
       <w:r>
-        <w:t xml:space="preserve">Egy C#-ban fejlesztett program, aminek a </w:t>
-      </w:r>
-      <w:proofErr w:type="gramStart"/>
-      <w:r>
-        <w:t>feladata</w:t>
-      </w:r>
-      <w:proofErr w:type="gramEnd"/>
-      <w:r>
-        <w:t xml:space="preserve"> hogy tároljon a </w:t>
-      </w:r>
-      <w:proofErr w:type="spellStart"/>
-      <w:r>
-        <w:t>Minecraft</w:t>
-      </w:r>
-      <w:proofErr w:type="spellEnd"/>
-      <w:r>
-        <w:t xml:space="preserve"> nevű játékból tárgyakat és az elkészítési módjukat, és annak az adatait kezelje.</w:t>
+        <w:t>Egy C#-ban fejlesztett program, aminek a feladata hogy tároljon a Minecraft nevű játékból tárgyakat és az elkészítési módjukat, és annak az adatait kezelje.</w:t>
       </w:r>
     </w:p>
     <w:p>
@@ -246,11 +230,9 @@
       </w:r>
     </w:p>
     <w:p>
-      <w:proofErr w:type="spellStart"/>
       <w:r>
         <w:t>MCraftingTree</w:t>
       </w:r>
-      <w:proofErr w:type="spellEnd"/>
     </w:p>
     <w:p>
       <w:pPr>
@@ -375,6 +357,7 @@
           <w:rFonts w:eastAsia="Calibri" w:cs="Times New Roman"/>
           <w:sz w:val="20"/>
         </w:rPr>
+        <w:lastRenderedPageBreak/>
         <w:t xml:space="preserve">          a záródolgozat készítőjének aláírása </w:t>
       </w:r>
       <w:r>
@@ -552,35 +535,8 @@
           <w:lang w:val="en-GB" w:eastAsia="hu-HU"/>
         </w:rPr>
         <w:tab/>
-      </w:r>
-      <w:proofErr w:type="spellStart"/>
-      <w:r>
-        <w:rPr>
-          <w:rFonts w:eastAsia="Times New Roman" w:cs="Times New Roman"/>
-          <w:szCs w:val="24"/>
-          <w:lang w:val="en-GB" w:eastAsia="hu-HU"/>
-        </w:rPr>
-        <w:t>tanuló</w:t>
-      </w:r>
-      <w:proofErr w:type="spellEnd"/>
-      <w:r>
-        <w:rPr>
-          <w:rFonts w:eastAsia="Times New Roman" w:cs="Times New Roman"/>
-          <w:szCs w:val="24"/>
-          <w:lang w:val="en-GB" w:eastAsia="hu-HU"/>
-        </w:rPr>
-        <w:t xml:space="preserve"> </w:t>
-      </w:r>
-      <w:proofErr w:type="spellStart"/>
-      <w:r>
-        <w:rPr>
-          <w:rFonts w:eastAsia="Times New Roman" w:cs="Times New Roman"/>
-          <w:szCs w:val="24"/>
-          <w:lang w:val="en-GB" w:eastAsia="hu-HU"/>
-        </w:rPr>
-        <w:t>aláírása</w:t>
-      </w:r>
-      <w:proofErr w:type="spellEnd"/>
+        <w:t>tanuló aláírása</w:t>
+      </w:r>
     </w:p>
     <w:p>
       <w:pPr>
@@ -951,6 +907,15 @@
     </w:p>
     <w:sdt>
       <w:sdtPr>
+        <w:rPr>
+          <w:rFonts w:ascii="Times New Roman" w:eastAsiaTheme="minorHAnsi" w:hAnsi="Times New Roman" w:cstheme="minorHAnsi"/>
+          <w:color w:val="auto"/>
+          <w:kern w:val="2"/>
+          <w:sz w:val="24"/>
+          <w:szCs w:val="22"/>
+          <w:lang w:eastAsia="en-US"/>
+          <w14:ligatures w14:val="standardContextual"/>
+        </w:rPr>
         <w:id w:val="1384142501"/>
         <w:docPartObj>
           <w:docPartGallery w:val="Table of Contents"/>
@@ -959,15 +924,8 @@
       </w:sdtPr>
       <w:sdtEndPr>
         <w:rPr>
-          <w:rFonts w:ascii="Times New Roman" w:eastAsiaTheme="minorHAnsi" w:hAnsi="Times New Roman" w:cstheme="minorHAnsi"/>
           <w:b/>
           <w:bCs/>
-          <w:color w:val="auto"/>
-          <w:kern w:val="2"/>
-          <w:sz w:val="24"/>
-          <w:szCs w:val="22"/>
-          <w:lang w:eastAsia="en-US"/>
-          <w14:ligatures w14:val="standardContextual"/>
         </w:rPr>
       </w:sdtEndPr>
       <w:sdtContent>
@@ -1090,14 +1048,155 @@
     </w:p>
     <w:p>
       <w:pPr>
-        <w:ind w:left="360"/>
-      </w:pPr>
+        <w:ind w:left="360" w:firstLine="349"/>
+      </w:pPr>
+      <w:r>
+        <w:t xml:space="preserve">A programom készítésétéhez az inspiráció akkor jött, mikor óra közben játszottam a Minecraft nevű játékkal, és egy barátomnak teszteltem egy modifikált verzióját. Sokkal több tárgy, </w:t>
+      </w:r>
+      <w:r>
+        <w:t>ellenség</w:t>
+      </w:r>
+      <w:r>
+        <w:t xml:space="preserve"> és barkácsolási recept volt benne, mint az alap játékban, ezért rengeteg mindent nem </w:t>
+      </w:r>
+      <w:r>
+        <w:t>tudtam,</w:t>
+      </w:r>
+      <w:r>
+        <w:t xml:space="preserve"> hogy hogy kell megcsinálni, és hogy milyen tárgyakba kerülne. </w:t>
+      </w:r>
+      <w:r>
+        <w:t>Annyit tudtam, hogy melyik tárgyat kell megszereznem ahhoz, hogy „győzzek”, amihez egy nagyon komplex recept tartozott.</w:t>
+      </w:r>
+      <w:r>
+        <w:t xml:space="preserve"> Ekkor volt egy gondolatom, hogy: „Hmm, de jó lenne hogyha lenne egy program vagy egy modifikáció </w:t>
+      </w:r>
+      <w:r>
+        <w:t>ahhoz,</w:t>
+      </w:r>
+      <w:r>
+        <w:t xml:space="preserve"> hogy megmutassa nekem a szükséges alapanyagokat ehhez a tárgyhoz</w:t>
+      </w:r>
+      <w:r>
+        <w:t>…</w:t>
+      </w:r>
+      <w:r>
+        <w:t>”</w:t>
+      </w:r>
+      <w:r>
+        <w:t xml:space="preserve">, </w:t>
+      </w:r>
+      <w:r>
+        <w:t>és úgy döntöttem, hogy megcsinálom.</w:t>
+      </w:r>
+      <w:r>
+        <w:t xml:space="preserve"> </w:t>
+      </w:r>
+    </w:p>
+    <w:p>
+      <w:pPr>
+        <w:ind w:left="360" w:firstLine="349"/>
+      </w:pPr>
+      <w:r>
+        <w:t xml:space="preserve">Először is, ki kellett találnom, hogy hogyan és mivel hozom létre, és mi kell ahhoz, hogy úgy működjön, ahogy azt én akarom. </w:t>
+      </w:r>
+      <w:r>
+        <w:t>Ideálisan Java-ban lett volna jó megírni, hiszen a játék is Java 8, majd Java 17-ben íródott</w:t>
+      </w:r>
+      <w:r>
+        <w:t xml:space="preserve">, és könnyen tudtam volna importálni az osztályfájlokat magából a .jar fájlból, de helyette a C# mellett döntöttem, mert ahhoz valamilyen szinten értek is, Java-val ellentétben. </w:t>
+      </w:r>
+      <w:r>
+        <w:t>Megterveztem az adatbázis alapjait draw.io-ban, hogy könnyen tudjak változtatni</w:t>
+      </w:r>
+      <w:r>
+        <w:t xml:space="preserve"> az oszlopokon, és hogy ne kelljen szenvednem azzal, hogy valaminek a tárolására nem jó.</w:t>
+      </w:r>
+      <w:r>
+        <w:t xml:space="preserve"> </w:t>
+      </w:r>
+      <w:r>
+        <w:t xml:space="preserve">A grafikai felülethez WPF-et használtam, mert </w:t>
+      </w:r>
+      <w:r>
+        <w:t>gyorsabb, modernebb és több funkcionalitást nyújt a WinForms-hoz képest.</w:t>
+      </w:r>
+      <w:r>
+        <w:t xml:space="preserve"> Emellé még Material Design-t is használtam, ami </w:t>
+      </w:r>
+      <w:r>
+        <w:t xml:space="preserve">a Bootstrap-hez hasonlóképpen egy felhasználói felület keretrendszer, hogy </w:t>
+      </w:r>
+      <w:r>
+        <w:t>jobban nézzen ki a program, mint ahogy én azt meg tudnám írni nélküle.</w:t>
+      </w:r>
+      <w:r>
+        <w:t xml:space="preserve"> </w:t>
+      </w:r>
+      <w:r>
+        <w:t xml:space="preserve">Kitaláltam, hogy akarom hogy a program kinézzen, milyen funkciói legyenek, és nekikezdtem megírni a programot, az adatbázissal kezdve. </w:t>
+      </w:r>
+      <w:r>
+        <w:t>Entity Framework 6-ot használva megcsináltam a terveim alapján</w:t>
+      </w:r>
+      <w:r>
+        <w:t>, és nagyon alap funkciókkal teszteltem, hogy be tud-e olvasni és lehet-e rá írni.</w:t>
+      </w:r>
+      <w:r>
+        <w:t xml:space="preserve"> Ezután megírtam, hogy lehessen hozzáadni tárgyakat az adatbázishoz, hogy dobja-e a megadott tárgyat egy ellenség, ha igen melyik és mekkora eséllyel, a tárgyakkal asszociált típus, tárgyakból készített receptek, legyen az kemencében kisütés, alkímiában készült főzetek, vagy csak egyszerűen barkácso</w:t>
+      </w:r>
+      <w:r>
+        <w:t>lások.</w:t>
+      </w:r>
+      <w:r>
+        <w:t xml:space="preserve"> </w:t>
+      </w:r>
+      <w:r>
+        <w:t xml:space="preserve">Ezután kidolgoztam, hogy megjelenjenek a tárgyak egy listában, a velük asszociált képekkel együtt, megcsináltam, hogy be lehessen tölteni recepteket azzal, hogy behúzol egy képet a barkácsasztal menüjébe a program közepén, és hogy kiszámolja hogy milyen </w:t>
+      </w:r>
+      <w:r>
+        <w:lastRenderedPageBreak/>
+        <w:t xml:space="preserve">tárgyak kellenek a megadott receptnek az elkészítéséhez, és mennyi belőlük. </w:t>
+      </w:r>
+      <w:r>
+        <w:t>Végül hozzáadtam alap adatokat az adatbázishoz, tárgyak, recepteket és típusok amik megjelennek az alap játékban is, modifikációk nélkül.</w:t>
+      </w:r>
+    </w:p>
+    <w:p>
+      <w:pPr>
+        <w:ind w:left="360" w:firstLine="349"/>
+      </w:pPr>
+      <w:r>
+        <w:t>Végül csak a tesztelés és ellenőrzés maradt, amik sikeresek voltak.</w:t>
+      </w:r>
+    </w:p>
+    <w:p>
+      <w:pPr>
+        <w:spacing w:line="259" w:lineRule="auto"/>
+        <w:jc w:val="left"/>
+      </w:pPr>
+      <w:r>
+        <w:br w:type="page"/>
+      </w:r>
+    </w:p>
+    <w:p>
+      <w:pPr>
+        <w:pStyle w:val="Cmsor1"/>
+        <w:numPr>
+          <w:ilvl w:val="0"/>
+          <w:numId w:val="2"/>
+        </w:numPr>
+      </w:pPr>
+      <w:r>
+        <w:lastRenderedPageBreak/>
+        <w:t>Feladatspecifikáció</w:t>
+      </w:r>
     </w:p>
     <w:sectPr>
       <w:footerReference w:type="default" r:id="rId10"/>
       <w:headerReference w:type="first" r:id="rId11"/>
       <w:pgSz w:w="11906" w:h="16838"/>
-      <w:pgMar w:top="1418" w:right="1418" w:bottom="1418" w:left="1985" w:header="709" w:footer="709" w:gutter="0"/>
+      <w:pgMar w:top="1418" w:right="1418" w:bottom="2268" w:left="1985" w:header="709" w:footer="709" w:gutter="0"/>
       <w:cols w:space="708"/>
       <w:titlePg/>
       <w:docGrid w:linePitch="360"/>
@@ -1386,10 +1485,10 @@
                 <v:path o:extrusionok="f" gradientshapeok="t" o:connecttype="rect"/>
                 <o:lock v:ext="edit" aspectratio="t"/>
               </v:shapetype>
-              <v:shape id="_x0000_i1025" type="#_x0000_t75" style="width:63.6pt;height:63.6pt">
+              <v:shape id="_x0000_i1025" type="#_x0000_t75" style="width:63.75pt;height:63.75pt">
                 <v:imagedata r:id="rId2" o:title=""/>
               </v:shape>
-              <o:OLEObject Type="Embed" ProgID="PBrush" ShapeID="_x0000_i1025" DrawAspect="Content" ObjectID="_1740983522" r:id="rId3"/>
+              <o:OLEObject Type="Embed" ProgID="PBrush" ShapeID="_x0000_i1025" DrawAspect="Content" ObjectID="_1741003941" r:id="rId3"/>
             </w:object>
           </w:r>
         </w:p>
@@ -1409,7 +1508,7 @@
   <w:abstractNum w:abstractNumId="0" w15:restartNumberingAfterBreak="0">
     <w:nsid w:val="018B65ED"/>
     <w:multiLevelType w:val="hybridMultilevel"/>
-    <w:tmpl w:val="EAF676A2"/>
+    <w:tmpl w:val="6A6641F8"/>
     <w:lvl w:ilvl="0" w:tplc="040E000F">
       <w:start w:val="1"/>
       <w:numFmt w:val="decimal"/>
@@ -2040,6 +2139,7 @@
   <w:style w:type="character" w:default="1" w:styleId="Bekezdsalapbettpusa">
     <w:name w:val="Default Paragraph Font"/>
     <w:uiPriority w:val="1"/>
+    <w:semiHidden/>
     <w:unhideWhenUsed/>
   </w:style>
   <w:style w:type="table" w:default="1" w:styleId="Normltblzat">
@@ -2301,6 +2401,17 @@
     <w:rsid w:val="002231BC"/>
     <w:pPr>
       <w:spacing w:after="100"/>
+    </w:pPr>
+  </w:style>
+  <w:style w:type="paragraph" w:styleId="Listaszerbekezds">
+    <w:name w:val="List Paragraph"/>
+    <w:basedOn w:val="Norml"/>
+    <w:uiPriority w:val="34"/>
+    <w:qFormat/>
+    <w:rsid w:val="00E67A26"/>
+    <w:pPr>
+      <w:ind w:left="720"/>
+      <w:contextualSpacing/>
     </w:pPr>
   </w:style>
 </w:styles>

</xml_diff>

<commit_message>
dok kész végleg remélem
</commit_message>
<xml_diff>
--- a/dokumentáció/aktuális dokumentációm/dokementacio-damimani.docx
+++ b/dokumentáció/aktuális dokumentációm/dokementacio-damimani.docx
@@ -234,15 +234,7 @@
           <w:sz w:val="32"/>
           <w:szCs w:val="32"/>
         </w:rPr>
-        <w:t>2022</w:t>
-      </w:r>
-      <w:r>
-        <w:rPr>
-          <w:rFonts w:cs="Times New Roman"/>
-          <w:sz w:val="32"/>
-          <w:szCs w:val="32"/>
-        </w:rPr>
-        <w:t>/23</w:t>
+        <w:t>2022/23</w:t>
       </w:r>
     </w:p>
     <w:p>
@@ -637,521 +629,1126 @@
     <w:p/>
     <w:p>
       <w:pPr>
-        <w:overflowPunct w:val="0"/>
-        <w:autoSpaceDE w:val="0"/>
-        <w:autoSpaceDN w:val="0"/>
-        <w:adjustRightInd w:val="0"/>
-        <w:spacing w:before="4680" w:after="1560" w:line="240" w:lineRule="auto"/>
-        <w:jc w:val="center"/>
-        <w:textAlignment w:val="baseline"/>
-        <w:rPr>
-          <w:rFonts w:eastAsia="Times New Roman" w:cs="Times New Roman"/>
-          <w:spacing w:val="22"/>
+        <w:spacing w:before="120" w:after="960" w:line="240" w:lineRule="auto"/>
+        <w:ind w:firstLine="720"/>
+        <w:rPr>
+          <w:rFonts w:ascii="Arial" w:hAnsi="Arial" w:cs="Arial"/>
+          <w:b/>
+          <w:color w:val="FF0000"/>
           <w:szCs w:val="24"/>
-          <w:lang w:eastAsia="hu-HU"/>
-        </w:rPr>
-      </w:pPr>
-      <w:r>
-        <w:rPr>
-          <w:rFonts w:eastAsia="Times New Roman" w:cs="Times New Roman"/>
-          <w:spacing w:val="22"/>
-          <w:szCs w:val="24"/>
-          <w:lang w:eastAsia="hu-HU"/>
-        </w:rPr>
-        <w:lastRenderedPageBreak/>
-        <w:t>EREDETISÉG NYILATKOZAT</w:t>
-      </w:r>
-    </w:p>
-    <w:p>
-      <w:pPr>
-        <w:overflowPunct w:val="0"/>
-        <w:autoSpaceDE w:val="0"/>
-        <w:autoSpaceDN w:val="0"/>
-        <w:adjustRightInd w:val="0"/>
-        <w:spacing w:after="120" w:line="240" w:lineRule="auto"/>
-        <w:textAlignment w:val="baseline"/>
-        <w:rPr>
-          <w:rFonts w:eastAsia="Times New Roman" w:cs="Times New Roman"/>
-          <w:szCs w:val="24"/>
-          <w:lang w:eastAsia="hu-HU"/>
-        </w:rPr>
-      </w:pPr>
-      <w:r>
-        <w:rPr>
-          <w:rFonts w:eastAsia="Times New Roman" w:cs="Times New Roman"/>
-          <w:szCs w:val="24"/>
-          <w:lang w:eastAsia="hu-HU"/>
-        </w:rPr>
-        <w:t xml:space="preserve">Alulírott tanuló kijelentem, hogy a </w:t>
-      </w:r>
-      <w:r>
-        <w:rPr>
-          <w:rFonts w:eastAsia="Times New Roman" w:cs="Times New Roman"/>
-          <w:szCs w:val="24"/>
-          <w:lang w:eastAsia="hu-HU"/>
-        </w:rPr>
-        <w:t>szak</w:t>
-      </w:r>
-      <w:r>
-        <w:rPr>
-          <w:rFonts w:eastAsia="Times New Roman" w:cs="Times New Roman"/>
-          <w:szCs w:val="24"/>
-          <w:lang w:eastAsia="hu-HU"/>
-        </w:rPr>
-        <w:t xml:space="preserve">dolgozat saját munkám eredménye, a felhasznált szakirodalmat és eszközöket azonosíthatóan közöltem. Az elkészült </w:t>
-      </w:r>
-      <w:r>
-        <w:rPr>
-          <w:rFonts w:eastAsia="Times New Roman" w:cs="Times New Roman"/>
-          <w:szCs w:val="24"/>
-          <w:lang w:eastAsia="hu-HU"/>
-        </w:rPr>
-        <w:t>szak</w:t>
-      </w:r>
-      <w:r>
-        <w:rPr>
-          <w:rFonts w:eastAsia="Times New Roman" w:cs="Times New Roman"/>
-          <w:szCs w:val="24"/>
-          <w:lang w:eastAsia="hu-HU"/>
-        </w:rPr>
-        <w:t>dolgozatomban található eredményeket az intézmény egy példányban archiválhatja.</w:t>
-      </w:r>
-    </w:p>
-    <w:p>
-      <w:pPr>
-        <w:tabs>
-          <w:tab w:val="right" w:leader="dot" w:pos="3402"/>
-        </w:tabs>
-        <w:overflowPunct w:val="0"/>
-        <w:autoSpaceDE w:val="0"/>
-        <w:autoSpaceDN w:val="0"/>
-        <w:adjustRightInd w:val="0"/>
-        <w:spacing w:before="1080" w:after="1080" w:line="480" w:lineRule="auto"/>
-        <w:textAlignment w:val="baseline"/>
-        <w:rPr>
-          <w:rFonts w:eastAsia="Times New Roman" w:cs="Times New Roman"/>
-          <w:szCs w:val="24"/>
-          <w:lang w:eastAsia="hu-HU"/>
-        </w:rPr>
-      </w:pPr>
-      <w:r>
-        <w:rPr>
-          <w:rFonts w:eastAsia="Times New Roman" w:cs="Times New Roman"/>
-          <w:szCs w:val="24"/>
-          <w:lang w:eastAsia="hu-HU"/>
-        </w:rPr>
-        <w:t>Budapest, 20</w:t>
-      </w:r>
-      <w:r>
-        <w:rPr>
-          <w:rFonts w:eastAsia="Times New Roman" w:cs="Times New Roman"/>
-          <w:szCs w:val="24"/>
-          <w:lang w:eastAsia="hu-HU"/>
-        </w:rPr>
-        <w:tab/>
-      </w:r>
-    </w:p>
-    <w:p>
-      <w:pPr>
-        <w:tabs>
-          <w:tab w:val="left" w:pos="5670"/>
-          <w:tab w:val="right" w:leader="dot" w:pos="8505"/>
-        </w:tabs>
-        <w:overflowPunct w:val="0"/>
-        <w:autoSpaceDE w:val="0"/>
-        <w:autoSpaceDN w:val="0"/>
-        <w:adjustRightInd w:val="0"/>
-        <w:spacing w:before="1080" w:after="0" w:line="240" w:lineRule="auto"/>
-        <w:textAlignment w:val="baseline"/>
-        <w:rPr>
-          <w:rFonts w:eastAsia="Times New Roman" w:cs="Times New Roman"/>
-          <w:szCs w:val="24"/>
-          <w:lang w:eastAsia="hu-HU"/>
-        </w:rPr>
-      </w:pPr>
-      <w:r>
-        <w:rPr>
-          <w:rFonts w:eastAsia="Times New Roman" w:cs="Times New Roman"/>
-          <w:szCs w:val="24"/>
-          <w:lang w:eastAsia="hu-HU"/>
-        </w:rPr>
-        <w:tab/>
-      </w:r>
-      <w:r>
-        <w:rPr>
-          <w:rFonts w:eastAsia="Times New Roman" w:cs="Times New Roman"/>
-          <w:szCs w:val="24"/>
-          <w:lang w:eastAsia="hu-HU"/>
-        </w:rPr>
-        <w:tab/>
-      </w:r>
-    </w:p>
-    <w:p>
-      <w:pPr>
-        <w:tabs>
-          <w:tab w:val="center" w:pos="7088"/>
-        </w:tabs>
-        <w:overflowPunct w:val="0"/>
-        <w:autoSpaceDE w:val="0"/>
-        <w:autoSpaceDN w:val="0"/>
-        <w:adjustRightInd w:val="0"/>
-        <w:spacing w:after="0" w:line="240" w:lineRule="auto"/>
-        <w:textAlignment w:val="baseline"/>
-        <w:rPr>
-          <w:rFonts w:eastAsia="Times New Roman" w:cs="Times New Roman"/>
-          <w:b/>
-          <w:szCs w:val="24"/>
-          <w:lang w:val="en-GB" w:eastAsia="hu-HU"/>
-        </w:rPr>
-      </w:pPr>
-      <w:r>
-        <w:rPr>
-          <w:rFonts w:eastAsia="Times New Roman" w:cs="Times New Roman"/>
-          <w:szCs w:val="24"/>
-          <w:lang w:val="en-GB" w:eastAsia="hu-HU"/>
-        </w:rPr>
-        <w:tab/>
-      </w:r>
-      <w:proofErr w:type="spellStart"/>
-      <w:r>
-        <w:rPr>
-          <w:rFonts w:eastAsia="Times New Roman" w:cs="Times New Roman"/>
-          <w:szCs w:val="24"/>
-          <w:lang w:val="en-GB" w:eastAsia="hu-HU"/>
-        </w:rPr>
-        <w:t>tanuló</w:t>
-      </w:r>
-      <w:proofErr w:type="spellEnd"/>
-      <w:r>
-        <w:rPr>
-          <w:rFonts w:eastAsia="Times New Roman" w:cs="Times New Roman"/>
-          <w:szCs w:val="24"/>
-          <w:lang w:val="en-GB" w:eastAsia="hu-HU"/>
-        </w:rPr>
-        <w:t xml:space="preserve"> </w:t>
-      </w:r>
-      <w:proofErr w:type="spellStart"/>
-      <w:r>
-        <w:rPr>
-          <w:rFonts w:eastAsia="Times New Roman" w:cs="Times New Roman"/>
-          <w:szCs w:val="24"/>
-          <w:lang w:val="en-GB" w:eastAsia="hu-HU"/>
-        </w:rPr>
-        <w:t>aláírása</w:t>
-      </w:r>
-      <w:proofErr w:type="spellEnd"/>
-    </w:p>
-    <w:p>
-      <w:pPr>
-        <w:spacing w:line="259" w:lineRule="auto"/>
-        <w:jc w:val="left"/>
-      </w:pPr>
-      <w:r>
-        <w:br w:type="page"/>
-      </w:r>
-    </w:p>
-    <w:p>
-      <w:pPr>
-        <w:pStyle w:val="Title"/>
-        <w:jc w:val="center"/>
-        <w:rPr>
+        </w:rPr>
+      </w:pPr>
+    </w:p>
+    <w:p>
+      <w:pPr>
+        <w:spacing w:after="600"/>
+        <w:rPr>
+          <w:rFonts w:cs="Times New Roman"/>
           <w:b/>
           <w:bCs/>
-          <w:smallCaps/>
-          <w:sz w:val="44"/>
-          <w:szCs w:val="44"/>
-        </w:rPr>
-      </w:pPr>
-      <w:r>
-        <w:rPr>
+          <w:szCs w:val="24"/>
+        </w:rPr>
+      </w:pPr>
+      <w:r>
+        <w:rPr>
+          <w:rFonts w:cs="Times New Roman"/>
           <w:b/>
           <w:bCs/>
-          <w:smallCaps/>
-          <w:sz w:val="44"/>
-          <w:szCs w:val="44"/>
+          <w:sz w:val="32"/>
+          <w:szCs w:val="32"/>
         </w:rPr>
         <w:lastRenderedPageBreak/>
-        <w:t>Szak</w:t>
-      </w:r>
-      <w:r>
-        <w:rPr>
+        <w:t>Hallgatói nyilatkozat</w:t>
+      </w:r>
+    </w:p>
+    <w:p>
+      <w:pPr>
+        <w:spacing w:after="8000"/>
+        <w:rPr>
+          <w:rFonts w:cs="Times New Roman"/>
+          <w:szCs w:val="24"/>
+        </w:rPr>
+      </w:pPr>
+      <w:r>
+        <w:rPr>
+          <w:rFonts w:cs="Times New Roman"/>
+          <w:szCs w:val="24"/>
+        </w:rPr>
+        <w:t>Alulírott, ezúton kijelentem, hogy a szakdolgozat saját, önálló munkám, és korábban még sehol nem került publikálásra.</w:t>
+      </w:r>
+    </w:p>
+    <w:p>
+      <w:pPr>
+        <w:pBdr>
+          <w:bottom w:val="single" w:sz="4" w:space="1" w:color="auto"/>
+        </w:pBdr>
+        <w:tabs>
+          <w:tab w:val="left" w:pos="1080"/>
+        </w:tabs>
+        <w:spacing w:before="120" w:after="120" w:line="240" w:lineRule="auto"/>
+        <w:ind w:left="5580" w:right="287"/>
+        <w:rPr>
+          <w:rFonts w:cs="Times New Roman"/>
+          <w:szCs w:val="24"/>
+        </w:rPr>
+      </w:pPr>
+    </w:p>
+    <w:p>
+      <w:pPr>
+        <w:tabs>
+          <w:tab w:val="left" w:pos="1080"/>
+        </w:tabs>
+        <w:spacing w:before="120" w:after="120" w:line="240" w:lineRule="auto"/>
+        <w:ind w:left="5580"/>
+        <w:rPr>
+          <w:rFonts w:cs="Times New Roman"/>
+          <w:szCs w:val="24"/>
+        </w:rPr>
+      </w:pPr>
+      <w:r>
+        <w:rPr>
+          <w:rFonts w:cs="Times New Roman"/>
+          <w:szCs w:val="24"/>
+        </w:rPr>
+        <w:tab/>
+      </w:r>
+      <w:r>
+        <w:rPr>
+          <w:rFonts w:cs="Times New Roman"/>
+          <w:szCs w:val="24"/>
+        </w:rPr>
+        <w:tab/>
+        <w:t>tanuló neve</w:t>
+      </w:r>
+    </w:p>
+    <w:p>
+      <w:pPr>
+        <w:rPr>
+          <w:rFonts w:cs="Times New Roman"/>
+          <w:szCs w:val="24"/>
+        </w:rPr>
+      </w:pPr>
+      <w:r>
+        <w:rPr>
+          <w:rFonts w:cs="Times New Roman"/>
+          <w:szCs w:val="24"/>
+        </w:rPr>
+        <w:br w:type="page"/>
+      </w:r>
+    </w:p>
+    <w:p>
+      <w:pPr>
+        <w:tabs>
+          <w:tab w:val="left" w:pos="1080"/>
+        </w:tabs>
+        <w:spacing w:before="120" w:after="480" w:line="240" w:lineRule="auto"/>
+        <w:rPr>
+          <w:rFonts w:ascii="Arial" w:hAnsi="Arial" w:cs="Arial"/>
           <w:b/>
           <w:bCs/>
-          <w:smallCaps/>
-          <w:sz w:val="44"/>
-          <w:szCs w:val="44"/>
-        </w:rPr>
-        <w:t>dolgozati konzultáció igazoló lap</w:t>
-      </w:r>
-    </w:p>
-    <w:p/>
-    <w:p>
-      <w:r>
-        <w:t>Alulírott Szegedi Barnabás konzulens tanár aláírásommal igazolom.</w:t>
-      </w:r>
-    </w:p>
-    <w:p/>
-    <w:p>
-      <w:r>
-        <w:t xml:space="preserve">Tóth Dániel Mátyás nevű tanuló </w:t>
-      </w:r>
-      <w:r>
-        <w:t>konzultációkon való részvételével.</w:t>
-      </w:r>
+          <w:sz w:val="32"/>
+          <w:szCs w:val="32"/>
+        </w:rPr>
+      </w:pPr>
+      <w:r>
+        <w:rPr>
+          <w:rFonts w:ascii="Arial" w:hAnsi="Arial" w:cs="Arial"/>
+          <w:b/>
+          <w:bCs/>
+          <w:sz w:val="32"/>
+          <w:szCs w:val="32"/>
+        </w:rPr>
+        <w:lastRenderedPageBreak/>
+        <w:t>Konzultációs lap</w:t>
+      </w:r>
+    </w:p>
+    <w:p>
+      <w:pPr>
+        <w:tabs>
+          <w:tab w:val="left" w:pos="1080"/>
+        </w:tabs>
+        <w:spacing w:before="120" w:after="120" w:line="240" w:lineRule="auto"/>
+        <w:rPr>
+          <w:rFonts w:ascii="Arial" w:hAnsi="Arial" w:cs="Arial"/>
+          <w:szCs w:val="24"/>
+        </w:rPr>
+      </w:pPr>
+      <w:r>
+        <w:rPr>
+          <w:rFonts w:ascii="Arial" w:hAnsi="Arial" w:cs="Arial"/>
+          <w:szCs w:val="24"/>
+        </w:rPr>
+        <w:t xml:space="preserve">Vizsgázó neve: </w:t>
+      </w:r>
+      <w:r>
+        <w:rPr>
+          <w:rFonts w:ascii="Arial" w:hAnsi="Arial" w:cs="Arial"/>
+          <w:szCs w:val="24"/>
+        </w:rPr>
+        <w:t>Tóth Dániel Mátyás 5/13.S</w:t>
+      </w:r>
+    </w:p>
+    <w:p>
+      <w:pPr>
+        <w:tabs>
+          <w:tab w:val="left" w:pos="1080"/>
+        </w:tabs>
+        <w:spacing w:before="120" w:after="120" w:line="240" w:lineRule="auto"/>
+        <w:rPr>
+          <w:rFonts w:ascii="Arial" w:hAnsi="Arial" w:cs="Arial"/>
+          <w:szCs w:val="24"/>
+        </w:rPr>
+      </w:pPr>
+      <w:r>
+        <w:rPr>
+          <w:rFonts w:ascii="Arial" w:hAnsi="Arial" w:cs="Arial"/>
+          <w:szCs w:val="24"/>
+        </w:rPr>
+        <w:t xml:space="preserve">Szakdolgozat címe: </w:t>
+      </w:r>
+      <w:proofErr w:type="spellStart"/>
+      <w:r>
+        <w:rPr>
+          <w:rFonts w:ascii="Arial" w:hAnsi="Arial" w:cs="Arial"/>
+          <w:szCs w:val="24"/>
+        </w:rPr>
+        <w:t>MCraftingTree</w:t>
+      </w:r>
+      <w:proofErr w:type="spellEnd"/>
+    </w:p>
+    <w:p>
+      <w:pPr>
+        <w:tabs>
+          <w:tab w:val="left" w:pos="1080"/>
+        </w:tabs>
+        <w:spacing w:before="120" w:after="120" w:line="240" w:lineRule="auto"/>
+        <w:rPr>
+          <w:rFonts w:ascii="Arial" w:hAnsi="Arial" w:cs="Arial"/>
+          <w:szCs w:val="24"/>
+        </w:rPr>
+      </w:pPr>
+      <w:r>
+        <w:rPr>
+          <w:rFonts w:ascii="Arial" w:hAnsi="Arial" w:cs="Arial"/>
+          <w:szCs w:val="24"/>
+        </w:rPr>
+        <w:t>Program nyújtotta szolgáltatások:</w:t>
+      </w:r>
+    </w:p>
+    <w:p>
+      <w:pPr>
+        <w:pStyle w:val="ListParagraph"/>
+        <w:numPr>
+          <w:ilvl w:val="0"/>
+          <w:numId w:val="45"/>
+        </w:numPr>
+        <w:tabs>
+          <w:tab w:val="left" w:pos="1080"/>
+        </w:tabs>
+        <w:spacing w:before="120" w:after="120" w:line="240" w:lineRule="auto"/>
+        <w:rPr>
+          <w:rFonts w:ascii="Arial" w:hAnsi="Arial" w:cs="Arial"/>
+          <w:szCs w:val="24"/>
+        </w:rPr>
+      </w:pPr>
+      <w:proofErr w:type="spellStart"/>
+      <w:r>
+        <w:rPr>
+          <w:rFonts w:ascii="Arial" w:hAnsi="Arial" w:cs="Arial"/>
+          <w:szCs w:val="24"/>
+        </w:rPr>
+        <w:t>Minecraft</w:t>
+      </w:r>
+      <w:proofErr w:type="spellEnd"/>
+      <w:r>
+        <w:rPr>
+          <w:rFonts w:ascii="Arial" w:hAnsi="Arial" w:cs="Arial"/>
+          <w:szCs w:val="24"/>
+        </w:rPr>
+        <w:t xml:space="preserve"> tárgyak és receptek kezelése</w:t>
+      </w:r>
+    </w:p>
+    <w:p>
+      <w:pPr>
+        <w:pStyle w:val="ListParagraph"/>
+        <w:numPr>
+          <w:ilvl w:val="0"/>
+          <w:numId w:val="45"/>
+        </w:numPr>
+        <w:tabs>
+          <w:tab w:val="left" w:pos="1080"/>
+        </w:tabs>
+        <w:spacing w:before="120" w:after="120" w:line="240" w:lineRule="auto"/>
+        <w:rPr>
+          <w:rFonts w:ascii="Arial" w:hAnsi="Arial" w:cs="Arial"/>
+          <w:szCs w:val="24"/>
+        </w:rPr>
+      </w:pPr>
+      <w:r>
+        <w:rPr>
+          <w:rFonts w:ascii="Arial" w:hAnsi="Arial" w:cs="Arial"/>
+          <w:szCs w:val="24"/>
+        </w:rPr>
+        <w:t>könnyed kezelhetőség</w:t>
+      </w:r>
+    </w:p>
+    <w:p>
+      <w:pPr>
+        <w:pStyle w:val="ListParagraph"/>
+        <w:tabs>
+          <w:tab w:val="left" w:pos="1080"/>
+        </w:tabs>
+        <w:spacing w:before="120" w:after="480" w:line="240" w:lineRule="auto"/>
+        <w:rPr>
+          <w:rFonts w:ascii="Arial" w:hAnsi="Arial" w:cs="Arial"/>
+          <w:szCs w:val="24"/>
+        </w:rPr>
+      </w:pPr>
     </w:p>
     <w:tbl>
       <w:tblPr>
         <w:tblStyle w:val="TableGrid"/>
-        <w:tblW w:w="8642" w:type="dxa"/>
+        <w:tblW w:w="0" w:type="auto"/>
         <w:tblLook w:val="04A0" w:firstRow="1" w:lastRow="0" w:firstColumn="1" w:lastColumn="0" w:noHBand="0" w:noVBand="1"/>
       </w:tblPr>
       <w:tblGrid>
-        <w:gridCol w:w="1980"/>
-        <w:gridCol w:w="3402"/>
-        <w:gridCol w:w="3260"/>
+        <w:gridCol w:w="2810"/>
+        <w:gridCol w:w="2851"/>
+        <w:gridCol w:w="2832"/>
       </w:tblGrid>
       <w:tr>
-        <w:trPr>
-          <w:trHeight w:val="1134"/>
-        </w:trPr>
         <w:tc>
           <w:tcPr>
-            <w:tcW w:w="1980" w:type="dxa"/>
+            <w:tcW w:w="3116" w:type="dxa"/>
+            <w:tcBorders>
+              <w:top w:val="single" w:sz="4" w:space="0" w:color="auto"/>
+              <w:left w:val="single" w:sz="4" w:space="0" w:color="auto"/>
+              <w:bottom w:val="single" w:sz="4" w:space="0" w:color="auto"/>
+              <w:right w:val="single" w:sz="4" w:space="0" w:color="auto"/>
+            </w:tcBorders>
+            <w:hideMark/>
           </w:tcPr>
           <w:p>
             <w:pPr>
-              <w:spacing w:before="400"/>
+              <w:tabs>
+                <w:tab w:val="left" w:pos="1080"/>
+              </w:tabs>
+              <w:spacing w:before="120" w:after="120" w:line="240" w:lineRule="auto"/>
               <w:jc w:val="center"/>
               <w:rPr>
-                <w:b/>
-                <w:bCs/>
+                <w:rFonts w:ascii="Arial" w:hAnsi="Arial" w:cs="Arial"/>
+                <w:szCs w:val="24"/>
               </w:rPr>
             </w:pPr>
             <w:r>
               <w:rPr>
-                <w:b/>
-                <w:bCs/>
-              </w:rPr>
-              <w:t>Dátum</w:t>
+                <w:rFonts w:ascii="Arial" w:hAnsi="Arial" w:cs="Arial"/>
+              </w:rPr>
+              <w:t>Sorszám</w:t>
             </w:r>
           </w:p>
         </w:tc>
         <w:tc>
           <w:tcPr>
-            <w:tcW w:w="3402" w:type="dxa"/>
+            <w:tcW w:w="3117" w:type="dxa"/>
+            <w:tcBorders>
+              <w:top w:val="single" w:sz="4" w:space="0" w:color="auto"/>
+              <w:left w:val="single" w:sz="4" w:space="0" w:color="auto"/>
+              <w:bottom w:val="single" w:sz="4" w:space="0" w:color="auto"/>
+              <w:right w:val="single" w:sz="4" w:space="0" w:color="auto"/>
+            </w:tcBorders>
+            <w:hideMark/>
           </w:tcPr>
           <w:p>
             <w:pPr>
-              <w:spacing w:before="400"/>
+              <w:tabs>
+                <w:tab w:val="left" w:pos="1080"/>
+              </w:tabs>
+              <w:spacing w:before="120" w:after="120" w:line="240" w:lineRule="auto"/>
               <w:jc w:val="center"/>
               <w:rPr>
-                <w:b/>
-                <w:bCs/>
+                <w:rFonts w:ascii="Arial" w:hAnsi="Arial" w:cs="Arial"/>
+                <w:sz w:val="22"/>
               </w:rPr>
             </w:pPr>
             <w:r>
               <w:rPr>
-                <w:b/>
-                <w:bCs/>
-              </w:rPr>
-              <w:t>Tanuló aláírása</w:t>
+                <w:rFonts w:ascii="Arial" w:hAnsi="Arial" w:cs="Arial"/>
+              </w:rPr>
+              <w:t>A konzultáció időpontja</w:t>
             </w:r>
           </w:p>
         </w:tc>
         <w:tc>
           <w:tcPr>
-            <w:tcW w:w="3260" w:type="dxa"/>
+            <w:tcW w:w="3117" w:type="dxa"/>
+            <w:tcBorders>
+              <w:top w:val="single" w:sz="4" w:space="0" w:color="auto"/>
+              <w:left w:val="single" w:sz="4" w:space="0" w:color="auto"/>
+              <w:bottom w:val="single" w:sz="4" w:space="0" w:color="auto"/>
+              <w:right w:val="single" w:sz="4" w:space="0" w:color="auto"/>
+            </w:tcBorders>
+            <w:hideMark/>
           </w:tcPr>
           <w:p>
             <w:pPr>
-              <w:spacing w:before="400"/>
+              <w:tabs>
+                <w:tab w:val="left" w:pos="1080"/>
+              </w:tabs>
+              <w:spacing w:before="120" w:after="120" w:line="240" w:lineRule="auto"/>
               <w:jc w:val="center"/>
               <w:rPr>
-                <w:b/>
-                <w:bCs/>
+                <w:rFonts w:ascii="Arial" w:hAnsi="Arial" w:cs="Arial"/>
+                <w:szCs w:val="24"/>
               </w:rPr>
             </w:pPr>
             <w:r>
               <w:rPr>
-                <w:b/>
-                <w:bCs/>
-              </w:rPr>
-              <w:t>Tanár aláírása</w:t>
+                <w:rFonts w:ascii="Arial" w:hAnsi="Arial" w:cs="Arial"/>
+                <w:szCs w:val="24"/>
+              </w:rPr>
+              <w:t>A konzulens aláírása</w:t>
             </w:r>
           </w:p>
         </w:tc>
       </w:tr>
       <w:tr>
-        <w:trPr>
-          <w:trHeight w:val="1134"/>
-        </w:trPr>
         <w:tc>
           <w:tcPr>
-            <w:tcW w:w="1980" w:type="dxa"/>
+            <w:tcW w:w="3116" w:type="dxa"/>
+            <w:tcBorders>
+              <w:top w:val="single" w:sz="4" w:space="0" w:color="auto"/>
+              <w:left w:val="single" w:sz="4" w:space="0" w:color="auto"/>
+              <w:bottom w:val="single" w:sz="4" w:space="0" w:color="auto"/>
+              <w:right w:val="single" w:sz="4" w:space="0" w:color="auto"/>
+            </w:tcBorders>
+            <w:hideMark/>
           </w:tcPr>
-          <w:p/>
+          <w:p>
+            <w:pPr>
+              <w:tabs>
+                <w:tab w:val="left" w:pos="1080"/>
+              </w:tabs>
+              <w:spacing w:before="120" w:after="120" w:line="240" w:lineRule="auto"/>
+              <w:jc w:val="center"/>
+              <w:rPr>
+                <w:rFonts w:ascii="Arial" w:hAnsi="Arial" w:cs="Arial"/>
+                <w:szCs w:val="24"/>
+              </w:rPr>
+            </w:pPr>
+            <w:r>
+              <w:rPr>
+                <w:rFonts w:ascii="Arial" w:hAnsi="Arial" w:cs="Arial"/>
+                <w:szCs w:val="24"/>
+              </w:rPr>
+              <w:t>1.</w:t>
+            </w:r>
+          </w:p>
         </w:tc>
         <w:tc>
           <w:tcPr>
-            <w:tcW w:w="3402" w:type="dxa"/>
+            <w:tcW w:w="3117" w:type="dxa"/>
+            <w:tcBorders>
+              <w:top w:val="single" w:sz="4" w:space="0" w:color="auto"/>
+              <w:left w:val="single" w:sz="4" w:space="0" w:color="auto"/>
+              <w:bottom w:val="single" w:sz="4" w:space="0" w:color="auto"/>
+              <w:right w:val="single" w:sz="4" w:space="0" w:color="auto"/>
+            </w:tcBorders>
+            <w:hideMark/>
           </w:tcPr>
-          <w:p/>
+          <w:p>
+            <w:pPr>
+              <w:tabs>
+                <w:tab w:val="left" w:pos="1080"/>
+              </w:tabs>
+              <w:spacing w:before="120" w:after="120" w:line="240" w:lineRule="auto"/>
+              <w:jc w:val="center"/>
+              <w:rPr>
+                <w:rFonts w:ascii="Arial" w:hAnsi="Arial" w:cs="Arial"/>
+                <w:szCs w:val="24"/>
+                <w:lang w:val="en-US"/>
+              </w:rPr>
+            </w:pPr>
+            <w:r>
+              <w:rPr>
+                <w:rFonts w:ascii="Arial" w:hAnsi="Arial" w:cs="Arial"/>
+                <w:szCs w:val="24"/>
+              </w:rPr>
+              <w:t>2022.10.26</w:t>
+            </w:r>
+          </w:p>
         </w:tc>
         <w:tc>
           <w:tcPr>
-            <w:tcW w:w="3260" w:type="dxa"/>
+            <w:tcW w:w="3117" w:type="dxa"/>
+            <w:tcBorders>
+              <w:top w:val="single" w:sz="4" w:space="0" w:color="auto"/>
+              <w:left w:val="single" w:sz="4" w:space="0" w:color="auto"/>
+              <w:bottom w:val="single" w:sz="4" w:space="0" w:color="auto"/>
+              <w:right w:val="single" w:sz="4" w:space="0" w:color="auto"/>
+            </w:tcBorders>
           </w:tcPr>
-          <w:p/>
+          <w:p>
+            <w:pPr>
+              <w:tabs>
+                <w:tab w:val="left" w:pos="1080"/>
+              </w:tabs>
+              <w:spacing w:before="120" w:after="120" w:line="240" w:lineRule="auto"/>
+              <w:jc w:val="center"/>
+              <w:rPr>
+                <w:rFonts w:ascii="Arial" w:hAnsi="Arial" w:cs="Arial"/>
+                <w:szCs w:val="24"/>
+              </w:rPr>
+            </w:pPr>
+          </w:p>
         </w:tc>
       </w:tr>
       <w:tr>
-        <w:trPr>
-          <w:trHeight w:val="1134"/>
-        </w:trPr>
         <w:tc>
           <w:tcPr>
-            <w:tcW w:w="1980" w:type="dxa"/>
+            <w:tcW w:w="3116" w:type="dxa"/>
+            <w:tcBorders>
+              <w:top w:val="single" w:sz="4" w:space="0" w:color="auto"/>
+              <w:left w:val="single" w:sz="4" w:space="0" w:color="auto"/>
+              <w:bottom w:val="single" w:sz="4" w:space="0" w:color="auto"/>
+              <w:right w:val="single" w:sz="4" w:space="0" w:color="auto"/>
+            </w:tcBorders>
+            <w:hideMark/>
           </w:tcPr>
-          <w:p/>
+          <w:p>
+            <w:pPr>
+              <w:tabs>
+                <w:tab w:val="left" w:pos="1080"/>
+              </w:tabs>
+              <w:spacing w:before="120" w:after="120" w:line="240" w:lineRule="auto"/>
+              <w:jc w:val="center"/>
+              <w:rPr>
+                <w:rFonts w:ascii="Arial" w:hAnsi="Arial" w:cs="Arial"/>
+                <w:szCs w:val="24"/>
+              </w:rPr>
+            </w:pPr>
+            <w:r>
+              <w:rPr>
+                <w:rFonts w:ascii="Arial" w:hAnsi="Arial" w:cs="Arial"/>
+                <w:szCs w:val="24"/>
+              </w:rPr>
+              <w:t>2.</w:t>
+            </w:r>
+          </w:p>
         </w:tc>
         <w:tc>
           <w:tcPr>
-            <w:tcW w:w="3402" w:type="dxa"/>
+            <w:tcW w:w="3117" w:type="dxa"/>
+            <w:tcBorders>
+              <w:top w:val="single" w:sz="4" w:space="0" w:color="auto"/>
+              <w:left w:val="single" w:sz="4" w:space="0" w:color="auto"/>
+              <w:bottom w:val="single" w:sz="4" w:space="0" w:color="auto"/>
+              <w:right w:val="single" w:sz="4" w:space="0" w:color="auto"/>
+            </w:tcBorders>
+            <w:hideMark/>
           </w:tcPr>
-          <w:p/>
+          <w:p>
+            <w:pPr>
+              <w:tabs>
+                <w:tab w:val="left" w:pos="1080"/>
+              </w:tabs>
+              <w:spacing w:before="120" w:after="120" w:line="240" w:lineRule="auto"/>
+              <w:jc w:val="center"/>
+              <w:rPr>
+                <w:rFonts w:ascii="Arial" w:hAnsi="Arial" w:cs="Arial"/>
+                <w:szCs w:val="24"/>
+                <w:lang w:val="en-US"/>
+              </w:rPr>
+            </w:pPr>
+            <w:r>
+              <w:rPr>
+                <w:rFonts w:ascii="Arial" w:hAnsi="Arial" w:cs="Arial"/>
+                <w:szCs w:val="24"/>
+              </w:rPr>
+              <w:t>2022.11.30</w:t>
+            </w:r>
+          </w:p>
         </w:tc>
         <w:tc>
           <w:tcPr>
-            <w:tcW w:w="3260" w:type="dxa"/>
+            <w:tcW w:w="3117" w:type="dxa"/>
+            <w:tcBorders>
+              <w:top w:val="single" w:sz="4" w:space="0" w:color="auto"/>
+              <w:left w:val="single" w:sz="4" w:space="0" w:color="auto"/>
+              <w:bottom w:val="single" w:sz="4" w:space="0" w:color="auto"/>
+              <w:right w:val="single" w:sz="4" w:space="0" w:color="auto"/>
+            </w:tcBorders>
           </w:tcPr>
-          <w:p/>
+          <w:p>
+            <w:pPr>
+              <w:tabs>
+                <w:tab w:val="left" w:pos="1080"/>
+              </w:tabs>
+              <w:spacing w:before="120" w:after="120" w:line="240" w:lineRule="auto"/>
+              <w:jc w:val="center"/>
+              <w:rPr>
+                <w:rFonts w:ascii="Arial" w:hAnsi="Arial" w:cs="Arial"/>
+                <w:szCs w:val="24"/>
+              </w:rPr>
+            </w:pPr>
+          </w:p>
         </w:tc>
       </w:tr>
       <w:tr>
-        <w:trPr>
-          <w:trHeight w:val="1134"/>
-        </w:trPr>
         <w:tc>
           <w:tcPr>
-            <w:tcW w:w="1980" w:type="dxa"/>
+            <w:tcW w:w="3116" w:type="dxa"/>
+            <w:tcBorders>
+              <w:top w:val="single" w:sz="4" w:space="0" w:color="auto"/>
+              <w:left w:val="single" w:sz="4" w:space="0" w:color="auto"/>
+              <w:bottom w:val="single" w:sz="4" w:space="0" w:color="auto"/>
+              <w:right w:val="single" w:sz="4" w:space="0" w:color="auto"/>
+            </w:tcBorders>
+            <w:hideMark/>
           </w:tcPr>
-          <w:p/>
+          <w:p>
+            <w:pPr>
+              <w:tabs>
+                <w:tab w:val="left" w:pos="1080"/>
+              </w:tabs>
+              <w:spacing w:before="120" w:after="120" w:line="240" w:lineRule="auto"/>
+              <w:jc w:val="center"/>
+              <w:rPr>
+                <w:rFonts w:ascii="Arial" w:hAnsi="Arial" w:cs="Arial"/>
+                <w:szCs w:val="24"/>
+              </w:rPr>
+            </w:pPr>
+            <w:r>
+              <w:rPr>
+                <w:rFonts w:ascii="Arial" w:hAnsi="Arial" w:cs="Arial"/>
+                <w:szCs w:val="24"/>
+              </w:rPr>
+              <w:t>3.</w:t>
+            </w:r>
+          </w:p>
         </w:tc>
         <w:tc>
           <w:tcPr>
-            <w:tcW w:w="3402" w:type="dxa"/>
+            <w:tcW w:w="3117" w:type="dxa"/>
+            <w:tcBorders>
+              <w:top w:val="single" w:sz="4" w:space="0" w:color="auto"/>
+              <w:left w:val="single" w:sz="4" w:space="0" w:color="auto"/>
+              <w:bottom w:val="single" w:sz="4" w:space="0" w:color="auto"/>
+              <w:right w:val="single" w:sz="4" w:space="0" w:color="auto"/>
+            </w:tcBorders>
+            <w:hideMark/>
           </w:tcPr>
-          <w:p/>
+          <w:p>
+            <w:pPr>
+              <w:tabs>
+                <w:tab w:val="left" w:pos="1080"/>
+              </w:tabs>
+              <w:spacing w:before="120" w:after="120" w:line="240" w:lineRule="auto"/>
+              <w:jc w:val="center"/>
+              <w:rPr>
+                <w:rFonts w:ascii="Arial" w:hAnsi="Arial" w:cs="Arial"/>
+                <w:szCs w:val="24"/>
+              </w:rPr>
+            </w:pPr>
+            <w:r>
+              <w:rPr>
+                <w:rFonts w:ascii="Arial" w:hAnsi="Arial" w:cs="Arial"/>
+                <w:szCs w:val="24"/>
+              </w:rPr>
+              <w:t>2022.12.21</w:t>
+            </w:r>
+          </w:p>
         </w:tc>
         <w:tc>
           <w:tcPr>
-            <w:tcW w:w="3260" w:type="dxa"/>
+            <w:tcW w:w="3117" w:type="dxa"/>
+            <w:tcBorders>
+              <w:top w:val="single" w:sz="4" w:space="0" w:color="auto"/>
+              <w:left w:val="single" w:sz="4" w:space="0" w:color="auto"/>
+              <w:bottom w:val="single" w:sz="4" w:space="0" w:color="auto"/>
+              <w:right w:val="single" w:sz="4" w:space="0" w:color="auto"/>
+            </w:tcBorders>
           </w:tcPr>
-          <w:p/>
+          <w:p>
+            <w:pPr>
+              <w:tabs>
+                <w:tab w:val="left" w:pos="1080"/>
+              </w:tabs>
+              <w:spacing w:before="120" w:after="120" w:line="240" w:lineRule="auto"/>
+              <w:jc w:val="center"/>
+              <w:rPr>
+                <w:rFonts w:ascii="Arial" w:hAnsi="Arial" w:cs="Arial"/>
+                <w:szCs w:val="24"/>
+              </w:rPr>
+            </w:pPr>
+          </w:p>
         </w:tc>
       </w:tr>
       <w:tr>
-        <w:trPr>
-          <w:trHeight w:val="1134"/>
-        </w:trPr>
         <w:tc>
           <w:tcPr>
-            <w:tcW w:w="1980" w:type="dxa"/>
+            <w:tcW w:w="3116" w:type="dxa"/>
+            <w:tcBorders>
+              <w:top w:val="single" w:sz="4" w:space="0" w:color="auto"/>
+              <w:left w:val="single" w:sz="4" w:space="0" w:color="auto"/>
+              <w:bottom w:val="single" w:sz="4" w:space="0" w:color="auto"/>
+              <w:right w:val="single" w:sz="4" w:space="0" w:color="auto"/>
+            </w:tcBorders>
+            <w:hideMark/>
           </w:tcPr>
-          <w:p/>
+          <w:p>
+            <w:pPr>
+              <w:tabs>
+                <w:tab w:val="left" w:pos="1080"/>
+              </w:tabs>
+              <w:spacing w:before="120" w:after="120" w:line="240" w:lineRule="auto"/>
+              <w:jc w:val="center"/>
+              <w:rPr>
+                <w:rFonts w:ascii="Arial" w:hAnsi="Arial" w:cs="Arial"/>
+                <w:szCs w:val="24"/>
+              </w:rPr>
+            </w:pPr>
+            <w:r>
+              <w:rPr>
+                <w:rFonts w:ascii="Arial" w:hAnsi="Arial" w:cs="Arial"/>
+                <w:szCs w:val="24"/>
+              </w:rPr>
+              <w:t>4.</w:t>
+            </w:r>
+          </w:p>
         </w:tc>
         <w:tc>
           <w:tcPr>
-            <w:tcW w:w="3402" w:type="dxa"/>
+            <w:tcW w:w="3117" w:type="dxa"/>
+            <w:tcBorders>
+              <w:top w:val="single" w:sz="4" w:space="0" w:color="auto"/>
+              <w:left w:val="single" w:sz="4" w:space="0" w:color="auto"/>
+              <w:bottom w:val="single" w:sz="4" w:space="0" w:color="auto"/>
+              <w:right w:val="single" w:sz="4" w:space="0" w:color="auto"/>
+            </w:tcBorders>
+            <w:hideMark/>
           </w:tcPr>
-          <w:p/>
+          <w:p>
+            <w:pPr>
+              <w:tabs>
+                <w:tab w:val="left" w:pos="1080"/>
+              </w:tabs>
+              <w:spacing w:before="120" w:after="120" w:line="240" w:lineRule="auto"/>
+              <w:jc w:val="center"/>
+              <w:rPr>
+                <w:rFonts w:ascii="Arial" w:hAnsi="Arial" w:cs="Arial"/>
+                <w:szCs w:val="24"/>
+              </w:rPr>
+            </w:pPr>
+            <w:r>
+              <w:rPr>
+                <w:rFonts w:ascii="Arial" w:hAnsi="Arial" w:cs="Arial"/>
+                <w:szCs w:val="24"/>
+              </w:rPr>
+              <w:t>2023.01.09</w:t>
+            </w:r>
+          </w:p>
         </w:tc>
         <w:tc>
           <w:tcPr>
-            <w:tcW w:w="3260" w:type="dxa"/>
+            <w:tcW w:w="3117" w:type="dxa"/>
+            <w:tcBorders>
+              <w:top w:val="single" w:sz="4" w:space="0" w:color="auto"/>
+              <w:left w:val="single" w:sz="4" w:space="0" w:color="auto"/>
+              <w:bottom w:val="single" w:sz="4" w:space="0" w:color="auto"/>
+              <w:right w:val="single" w:sz="4" w:space="0" w:color="auto"/>
+            </w:tcBorders>
           </w:tcPr>
-          <w:p/>
+          <w:p>
+            <w:pPr>
+              <w:tabs>
+                <w:tab w:val="left" w:pos="1080"/>
+              </w:tabs>
+              <w:spacing w:before="120" w:after="120" w:line="240" w:lineRule="auto"/>
+              <w:jc w:val="center"/>
+              <w:rPr>
+                <w:rFonts w:ascii="Arial" w:hAnsi="Arial" w:cs="Arial"/>
+                <w:szCs w:val="24"/>
+              </w:rPr>
+            </w:pPr>
+          </w:p>
         </w:tc>
       </w:tr>
       <w:tr>
-        <w:trPr>
-          <w:trHeight w:val="1134"/>
-        </w:trPr>
         <w:tc>
           <w:tcPr>
-            <w:tcW w:w="1980" w:type="dxa"/>
+            <w:tcW w:w="3116" w:type="dxa"/>
+            <w:tcBorders>
+              <w:top w:val="single" w:sz="4" w:space="0" w:color="auto"/>
+              <w:left w:val="single" w:sz="4" w:space="0" w:color="auto"/>
+              <w:bottom w:val="single" w:sz="4" w:space="0" w:color="auto"/>
+              <w:right w:val="single" w:sz="4" w:space="0" w:color="auto"/>
+            </w:tcBorders>
+            <w:hideMark/>
           </w:tcPr>
-          <w:p/>
+          <w:p>
+            <w:pPr>
+              <w:tabs>
+                <w:tab w:val="left" w:pos="1080"/>
+              </w:tabs>
+              <w:spacing w:before="120" w:after="120" w:line="240" w:lineRule="auto"/>
+              <w:jc w:val="center"/>
+              <w:rPr>
+                <w:rFonts w:ascii="Arial" w:hAnsi="Arial" w:cs="Arial"/>
+                <w:szCs w:val="24"/>
+              </w:rPr>
+            </w:pPr>
+            <w:r>
+              <w:rPr>
+                <w:rFonts w:ascii="Arial" w:hAnsi="Arial" w:cs="Arial"/>
+                <w:szCs w:val="24"/>
+              </w:rPr>
+              <w:t>5.</w:t>
+            </w:r>
+          </w:p>
         </w:tc>
         <w:tc>
           <w:tcPr>
-            <w:tcW w:w="3402" w:type="dxa"/>
+            <w:tcW w:w="3117" w:type="dxa"/>
+            <w:tcBorders>
+              <w:top w:val="single" w:sz="4" w:space="0" w:color="auto"/>
+              <w:left w:val="single" w:sz="4" w:space="0" w:color="auto"/>
+              <w:bottom w:val="single" w:sz="4" w:space="0" w:color="auto"/>
+              <w:right w:val="single" w:sz="4" w:space="0" w:color="auto"/>
+            </w:tcBorders>
+            <w:hideMark/>
           </w:tcPr>
-          <w:p/>
+          <w:p>
+            <w:pPr>
+              <w:tabs>
+                <w:tab w:val="left" w:pos="1080"/>
+              </w:tabs>
+              <w:spacing w:before="120" w:after="120" w:line="240" w:lineRule="auto"/>
+              <w:jc w:val="center"/>
+              <w:rPr>
+                <w:rFonts w:ascii="Arial" w:hAnsi="Arial" w:cs="Arial"/>
+                <w:szCs w:val="24"/>
+              </w:rPr>
+            </w:pPr>
+            <w:r>
+              <w:rPr>
+                <w:rFonts w:ascii="Arial" w:hAnsi="Arial" w:cs="Arial"/>
+                <w:szCs w:val="24"/>
+              </w:rPr>
+              <w:t>2023.02.22</w:t>
+            </w:r>
+          </w:p>
         </w:tc>
         <w:tc>
           <w:tcPr>
-            <w:tcW w:w="3260" w:type="dxa"/>
+            <w:tcW w:w="3117" w:type="dxa"/>
+            <w:tcBorders>
+              <w:top w:val="single" w:sz="4" w:space="0" w:color="auto"/>
+              <w:left w:val="single" w:sz="4" w:space="0" w:color="auto"/>
+              <w:bottom w:val="single" w:sz="4" w:space="0" w:color="auto"/>
+              <w:right w:val="single" w:sz="4" w:space="0" w:color="auto"/>
+            </w:tcBorders>
           </w:tcPr>
-          <w:p/>
+          <w:p>
+            <w:pPr>
+              <w:tabs>
+                <w:tab w:val="left" w:pos="1080"/>
+              </w:tabs>
+              <w:spacing w:before="120" w:after="120" w:line="240" w:lineRule="auto"/>
+              <w:jc w:val="center"/>
+              <w:rPr>
+                <w:rFonts w:ascii="Arial" w:hAnsi="Arial" w:cs="Arial"/>
+                <w:szCs w:val="24"/>
+              </w:rPr>
+            </w:pPr>
+          </w:p>
         </w:tc>
       </w:tr>
       <w:tr>
-        <w:trPr>
-          <w:trHeight w:val="1134"/>
-        </w:trPr>
         <w:tc>
           <w:tcPr>
-            <w:tcW w:w="1980" w:type="dxa"/>
+            <w:tcW w:w="3116" w:type="dxa"/>
+            <w:tcBorders>
+              <w:top w:val="single" w:sz="4" w:space="0" w:color="auto"/>
+              <w:left w:val="single" w:sz="4" w:space="0" w:color="auto"/>
+              <w:bottom w:val="single" w:sz="4" w:space="0" w:color="auto"/>
+              <w:right w:val="single" w:sz="4" w:space="0" w:color="auto"/>
+            </w:tcBorders>
+            <w:hideMark/>
           </w:tcPr>
-          <w:p/>
+          <w:p>
+            <w:pPr>
+              <w:tabs>
+                <w:tab w:val="left" w:pos="1080"/>
+              </w:tabs>
+              <w:spacing w:before="120" w:after="120" w:line="240" w:lineRule="auto"/>
+              <w:jc w:val="center"/>
+              <w:rPr>
+                <w:rFonts w:ascii="Arial" w:hAnsi="Arial" w:cs="Arial"/>
+                <w:szCs w:val="24"/>
+              </w:rPr>
+            </w:pPr>
+            <w:r>
+              <w:rPr>
+                <w:rFonts w:ascii="Arial" w:hAnsi="Arial" w:cs="Arial"/>
+                <w:szCs w:val="24"/>
+              </w:rPr>
+              <w:t>6.</w:t>
+            </w:r>
+          </w:p>
         </w:tc>
         <w:tc>
           <w:tcPr>
-            <w:tcW w:w="3402" w:type="dxa"/>
+            <w:tcW w:w="3117" w:type="dxa"/>
+            <w:tcBorders>
+              <w:top w:val="single" w:sz="4" w:space="0" w:color="auto"/>
+              <w:left w:val="single" w:sz="4" w:space="0" w:color="auto"/>
+              <w:bottom w:val="single" w:sz="4" w:space="0" w:color="auto"/>
+              <w:right w:val="single" w:sz="4" w:space="0" w:color="auto"/>
+            </w:tcBorders>
+            <w:hideMark/>
           </w:tcPr>
-          <w:p/>
+          <w:p>
+            <w:pPr>
+              <w:tabs>
+                <w:tab w:val="left" w:pos="1080"/>
+              </w:tabs>
+              <w:spacing w:before="120" w:after="120" w:line="240" w:lineRule="auto"/>
+              <w:jc w:val="center"/>
+              <w:rPr>
+                <w:rFonts w:ascii="Arial" w:hAnsi="Arial" w:cs="Arial"/>
+                <w:szCs w:val="24"/>
+              </w:rPr>
+            </w:pPr>
+            <w:r>
+              <w:rPr>
+                <w:rFonts w:ascii="Arial" w:hAnsi="Arial" w:cs="Arial"/>
+                <w:szCs w:val="24"/>
+              </w:rPr>
+              <w:t>2023.03.22</w:t>
+            </w:r>
+          </w:p>
         </w:tc>
         <w:tc>
           <w:tcPr>
-            <w:tcW w:w="3260" w:type="dxa"/>
+            <w:tcW w:w="3117" w:type="dxa"/>
+            <w:tcBorders>
+              <w:top w:val="single" w:sz="4" w:space="0" w:color="auto"/>
+              <w:left w:val="single" w:sz="4" w:space="0" w:color="auto"/>
+              <w:bottom w:val="single" w:sz="4" w:space="0" w:color="auto"/>
+              <w:right w:val="single" w:sz="4" w:space="0" w:color="auto"/>
+            </w:tcBorders>
           </w:tcPr>
-          <w:p/>
-        </w:tc>
-      </w:tr>
-      <w:tr>
-        <w:trPr>
-          <w:trHeight w:val="1134"/>
-        </w:trPr>
-        <w:tc>
-          <w:tcPr>
-            <w:tcW w:w="1980" w:type="dxa"/>
-          </w:tcPr>
-          <w:p/>
-        </w:tc>
-        <w:tc>
-          <w:tcPr>
-            <w:tcW w:w="3402" w:type="dxa"/>
-          </w:tcPr>
-          <w:p/>
-        </w:tc>
-        <w:tc>
-          <w:tcPr>
-            <w:tcW w:w="3260" w:type="dxa"/>
-          </w:tcPr>
-          <w:p/>
+          <w:p>
+            <w:pPr>
+              <w:tabs>
+                <w:tab w:val="left" w:pos="1080"/>
+              </w:tabs>
+              <w:spacing w:before="120" w:after="120" w:line="240" w:lineRule="auto"/>
+              <w:jc w:val="center"/>
+              <w:rPr>
+                <w:rFonts w:ascii="Arial" w:hAnsi="Arial" w:cs="Arial"/>
+                <w:szCs w:val="24"/>
+              </w:rPr>
+            </w:pPr>
+          </w:p>
         </w:tc>
       </w:tr>
     </w:tbl>
-    <w:p/>
-    <w:p>
-      <w:pPr>
-        <w:spacing w:line="259" w:lineRule="auto"/>
-        <w:jc w:val="left"/>
-      </w:pPr>
-      <w:r>
-        <w:br w:type="page"/>
-      </w:r>
+    <w:p>
+      <w:pPr>
+        <w:spacing w:before="120" w:after="240" w:line="240" w:lineRule="auto"/>
+        <w:rPr>
+          <w:rFonts w:ascii="Arial" w:hAnsi="Arial" w:cs="Arial"/>
+          <w:szCs w:val="24"/>
+        </w:rPr>
+      </w:pPr>
+    </w:p>
+    <w:p>
+      <w:pPr>
+        <w:rPr>
+          <w:rFonts w:ascii="Arial" w:hAnsi="Arial" w:cs="Arial"/>
+          <w:szCs w:val="24"/>
+        </w:rPr>
+      </w:pPr>
+    </w:p>
+    <w:p>
+      <w:pPr>
+        <w:rPr>
+          <w:rFonts w:ascii="Arial" w:hAnsi="Arial" w:cs="Arial"/>
+          <w:szCs w:val="24"/>
+        </w:rPr>
+      </w:pPr>
+    </w:p>
+    <w:p>
+      <w:pPr>
+        <w:tabs>
+          <w:tab w:val="center" w:pos="5812"/>
+        </w:tabs>
+        <w:spacing w:after="231" w:line="268" w:lineRule="auto"/>
+        <w:rPr>
+          <w:rFonts w:ascii="Arial" w:hAnsi="Arial" w:cs="Arial"/>
+          <w:sz w:val="22"/>
+          <w:lang w:val="en-US"/>
+        </w:rPr>
+      </w:pPr>
+      <w:r>
+        <w:rPr>
+          <w:rFonts w:ascii="Arial" w:eastAsia="Arial" w:hAnsi="Arial" w:cs="Arial"/>
+        </w:rPr>
+        <w:t>A szakdolgozat beadható:</w:t>
+      </w:r>
+      <w:r>
+        <w:rPr>
+          <w:rFonts w:ascii="Arial" w:eastAsia="Arial" w:hAnsi="Arial" w:cs="Arial"/>
+        </w:rPr>
+        <w:tab/>
+      </w:r>
+      <w:r>
+        <w:rPr>
+          <w:rFonts w:ascii="Arial" w:eastAsia="Arial" w:hAnsi="Arial" w:cs="Arial"/>
+        </w:rPr>
+        <w:t xml:space="preserve">A szakdolgozatot átvettem: </w:t>
+      </w:r>
+    </w:p>
+    <w:p>
+      <w:pPr>
+        <w:tabs>
+          <w:tab w:val="left" w:leader="dot" w:pos="0"/>
+          <w:tab w:val="center" w:pos="5103"/>
+        </w:tabs>
+        <w:spacing w:after="214" w:line="268" w:lineRule="auto"/>
+        <w:rPr>
+          <w:rFonts w:ascii="Arial" w:hAnsi="Arial" w:cs="Arial"/>
+        </w:rPr>
+      </w:pPr>
+      <w:r>
+        <w:rPr>
+          <w:rFonts w:ascii="Arial" w:eastAsia="Arial" w:hAnsi="Arial" w:cs="Arial"/>
+        </w:rPr>
+        <w:t xml:space="preserve">Budapest, 2023.  .................................... </w:t>
+      </w:r>
+      <w:r>
+        <w:rPr>
+          <w:rFonts w:ascii="Arial" w:eastAsia="Arial" w:hAnsi="Arial" w:cs="Arial"/>
+        </w:rPr>
+        <w:tab/>
+        <w:t xml:space="preserve">  Budapest,</w:t>
+      </w:r>
+      <w:r>
+        <w:rPr>
+          <w:rFonts w:ascii="Arial" w:eastAsia="Arial" w:hAnsi="Arial" w:cs="Arial"/>
+        </w:rPr>
+        <w:t xml:space="preserve"> </w:t>
+      </w:r>
+      <w:r>
+        <w:rPr>
+          <w:rFonts w:ascii="Arial" w:eastAsia="Arial" w:hAnsi="Arial" w:cs="Arial"/>
+        </w:rPr>
+        <w:t>2023.</w:t>
+      </w:r>
+      <w:r>
+        <w:rPr>
+          <w:rFonts w:ascii="Arial" w:eastAsia="Arial" w:hAnsi="Arial" w:cs="Arial"/>
+        </w:rPr>
+        <w:t xml:space="preserve"> </w:t>
+      </w:r>
+      <w:r>
+        <w:rPr>
+          <w:rFonts w:ascii="Arial" w:eastAsia="Arial" w:hAnsi="Arial" w:cs="Arial"/>
+        </w:rPr>
+        <w:t>.................................</w:t>
+      </w:r>
+    </w:p>
+    <w:p>
+      <w:pPr>
+        <w:tabs>
+          <w:tab w:val="center" w:pos="6734"/>
+        </w:tabs>
+        <w:spacing w:after="251" w:line="268" w:lineRule="auto"/>
+        <w:ind w:left="4395" w:hanging="4395"/>
+        <w:rPr>
+          <w:rFonts w:ascii="Arial" w:hAnsi="Arial" w:cs="Arial"/>
+        </w:rPr>
+      </w:pPr>
+      <w:r>
+        <w:rPr>
+          <w:rFonts w:ascii="Arial" w:eastAsia="Arial" w:hAnsi="Arial" w:cs="Arial"/>
+        </w:rPr>
+        <w:t xml:space="preserve"> ...............................................................  </w:t>
+      </w:r>
+      <w:r>
+        <w:rPr>
+          <w:rFonts w:ascii="Arial" w:eastAsia="Arial" w:hAnsi="Arial" w:cs="Arial"/>
+        </w:rPr>
+        <w:tab/>
+        <w:t xml:space="preserve">.............................................................  </w:t>
+      </w:r>
+    </w:p>
+    <w:p>
+      <w:pPr>
+        <w:tabs>
+          <w:tab w:val="center" w:pos="2070"/>
+          <w:tab w:val="center" w:pos="6814"/>
+        </w:tabs>
+        <w:spacing w:after="25"/>
+        <w:rPr>
+          <w:rFonts w:ascii="Arial" w:hAnsi="Arial" w:cs="Arial"/>
+        </w:rPr>
+      </w:pPr>
+      <w:r>
+        <w:rPr>
+          <w:rFonts w:ascii="Arial" w:eastAsia="Calibri" w:hAnsi="Arial" w:cs="Arial"/>
+        </w:rPr>
+        <w:tab/>
+      </w:r>
+      <w:r>
+        <w:rPr>
+          <w:rFonts w:ascii="Arial" w:eastAsia="Arial" w:hAnsi="Arial" w:cs="Arial"/>
+        </w:rPr>
+        <w:t xml:space="preserve">Konzulens </w:t>
+      </w:r>
+      <w:r>
+        <w:rPr>
+          <w:rFonts w:ascii="Arial" w:eastAsia="Arial" w:hAnsi="Arial" w:cs="Arial"/>
+        </w:rPr>
+        <w:tab/>
+        <w:t xml:space="preserve">A szakképzést folytató intézmény </w:t>
+      </w:r>
+    </w:p>
+    <w:p>
+      <w:pPr>
+        <w:ind w:left="709"/>
+        <w:rPr>
+          <w:rFonts w:ascii="Arial" w:eastAsia="Arial" w:hAnsi="Arial" w:cs="Arial"/>
+        </w:rPr>
+      </w:pPr>
+      <w:r>
+        <w:rPr>
+          <w:rFonts w:ascii="Arial" w:eastAsia="Arial" w:hAnsi="Arial" w:cs="Arial"/>
+        </w:rPr>
+        <w:t xml:space="preserve">        </w:t>
+      </w:r>
+      <w:r>
+        <w:rPr>
+          <w:rFonts w:ascii="Arial" w:eastAsia="Arial" w:hAnsi="Arial" w:cs="Arial"/>
+        </w:rPr>
+        <w:t>tanfolyamfelelő</w:t>
+      </w:r>
+    </w:p>
+    <w:p>
+      <w:pPr>
+        <w:rPr>
+          <w:rFonts w:asciiTheme="minorHAnsi" w:hAnsiTheme="minorHAnsi" w:cstheme="minorBidi"/>
+        </w:rPr>
+      </w:pPr>
+    </w:p>
+    <w:p>
+      <w:pPr>
+        <w:rPr>
+          <w:rFonts w:asciiTheme="minorHAnsi" w:hAnsiTheme="minorHAnsi" w:cstheme="minorBidi"/>
+        </w:rPr>
+      </w:pPr>
     </w:p>
     <w:sdt>
       <w:sdtPr>
@@ -4524,16 +5121,29 @@
         <w:pStyle w:val="Caption"/>
         <w:ind w:left="2410" w:firstLine="1276"/>
       </w:pPr>
-      <w:fldSimple w:instr=" SEQ ábra \* ARABIC ">
-        <w:bookmarkStart w:id="5" w:name="_Toc130483132"/>
-        <w:bookmarkStart w:id="6" w:name="_Toc131154383"/>
-        <w:r>
-          <w:rPr>
-            <w:noProof/>
-          </w:rPr>
-          <w:t>1</w:t>
-        </w:r>
-      </w:fldSimple>
+      <w:r>
+        <w:fldChar w:fldCharType="begin"/>
+      </w:r>
+      <w:r>
+        <w:instrText xml:space="preserve"> SEQ ábra \* ARABIC </w:instrText>
+      </w:r>
+      <w:r>
+        <w:fldChar w:fldCharType="separate"/>
+      </w:r>
+      <w:bookmarkStart w:id="5" w:name="_Toc130483132"/>
+      <w:bookmarkStart w:id="6" w:name="_Toc131154383"/>
+      <w:r>
+        <w:rPr>
+          <w:noProof/>
+        </w:rPr>
+        <w:t>1</w:t>
+      </w:r>
+      <w:r>
+        <w:rPr>
+          <w:noProof/>
+        </w:rPr>
+        <w:fldChar w:fldCharType="end"/>
+      </w:r>
       <w:r>
         <w:t>. ábra</w:t>
       </w:r>
@@ -4631,15 +5241,28 @@
         <w:pStyle w:val="Caption"/>
         <w:ind w:firstLine="3686"/>
       </w:pPr>
-      <w:fldSimple w:instr=" SEQ ábra \* ARABIC ">
-        <w:bookmarkStart w:id="7" w:name="_Toc131154384"/>
-        <w:r>
-          <w:rPr>
-            <w:noProof/>
-          </w:rPr>
-          <w:t>2</w:t>
-        </w:r>
-      </w:fldSimple>
+      <w:r>
+        <w:fldChar w:fldCharType="begin"/>
+      </w:r>
+      <w:r>
+        <w:instrText xml:space="preserve"> SEQ ábra \* ARABIC </w:instrText>
+      </w:r>
+      <w:r>
+        <w:fldChar w:fldCharType="separate"/>
+      </w:r>
+      <w:bookmarkStart w:id="7" w:name="_Toc131154384"/>
+      <w:r>
+        <w:rPr>
+          <w:noProof/>
+        </w:rPr>
+        <w:t>2</w:t>
+      </w:r>
+      <w:r>
+        <w:rPr>
+          <w:noProof/>
+        </w:rPr>
+        <w:fldChar w:fldCharType="end"/>
+      </w:r>
       <w:r>
         <w:t>. ábra</w:t>
       </w:r>
@@ -4745,15 +5368,28 @@
         <w:pStyle w:val="Caption"/>
         <w:ind w:firstLine="3686"/>
       </w:pPr>
-      <w:fldSimple w:instr=" SEQ ábra \* ARABIC ">
-        <w:bookmarkStart w:id="8" w:name="_Toc131154385"/>
-        <w:r>
-          <w:rPr>
-            <w:noProof/>
-          </w:rPr>
-          <w:t>3</w:t>
-        </w:r>
-      </w:fldSimple>
+      <w:r>
+        <w:fldChar w:fldCharType="begin"/>
+      </w:r>
+      <w:r>
+        <w:instrText xml:space="preserve"> SEQ ábra \* ARABIC </w:instrText>
+      </w:r>
+      <w:r>
+        <w:fldChar w:fldCharType="separate"/>
+      </w:r>
+      <w:bookmarkStart w:id="8" w:name="_Toc131154385"/>
+      <w:r>
+        <w:rPr>
+          <w:noProof/>
+        </w:rPr>
+        <w:t>3</w:t>
+      </w:r>
+      <w:r>
+        <w:rPr>
+          <w:noProof/>
+        </w:rPr>
+        <w:fldChar w:fldCharType="end"/>
+      </w:r>
       <w:r>
         <w:t>. ábra</w:t>
       </w:r>
@@ -4870,15 +5506,28 @@
         <w:pStyle w:val="Caption"/>
         <w:ind w:firstLine="3686"/>
       </w:pPr>
-      <w:fldSimple w:instr=" SEQ ábra \* ARABIC ">
-        <w:bookmarkStart w:id="9" w:name="_Toc131154386"/>
-        <w:r>
-          <w:rPr>
-            <w:noProof/>
-          </w:rPr>
-          <w:t>4</w:t>
-        </w:r>
-      </w:fldSimple>
+      <w:r>
+        <w:fldChar w:fldCharType="begin"/>
+      </w:r>
+      <w:r>
+        <w:instrText xml:space="preserve"> SEQ ábra \* ARABIC </w:instrText>
+      </w:r>
+      <w:r>
+        <w:fldChar w:fldCharType="separate"/>
+      </w:r>
+      <w:bookmarkStart w:id="9" w:name="_Toc131154386"/>
+      <w:r>
+        <w:rPr>
+          <w:noProof/>
+        </w:rPr>
+        <w:t>4</w:t>
+      </w:r>
+      <w:r>
+        <w:rPr>
+          <w:noProof/>
+        </w:rPr>
+        <w:fldChar w:fldCharType="end"/>
+      </w:r>
       <w:r>
         <w:t>. ábra</w:t>
       </w:r>
@@ -16211,6 +16860,119 @@
     </w:lvl>
   </w:abstractNum>
   <w:abstractNum w:abstractNumId="6" w15:restartNumberingAfterBreak="0">
+    <w:nsid w:val="19340E1B"/>
+    <w:multiLevelType w:val="hybridMultilevel"/>
+    <w:tmpl w:val="6FA812CC"/>
+    <w:lvl w:ilvl="0" w:tplc="ED20AD48">
+      <w:start w:val="1"/>
+      <w:numFmt w:val="bullet"/>
+      <w:lvlText w:val=""/>
+      <w:lvlJc w:val="left"/>
+      <w:pPr>
+        <w:ind w:left="720" w:hanging="360"/>
+      </w:pPr>
+      <w:rPr>
+        <w:rFonts w:ascii="Symbol" w:hAnsi="Symbol" w:hint="default"/>
+      </w:rPr>
+    </w:lvl>
+    <w:lvl w:ilvl="1" w:tplc="FFFFFFFF">
+      <w:start w:val="1"/>
+      <w:numFmt w:val="bullet"/>
+      <w:lvlText w:val="o"/>
+      <w:lvlJc w:val="left"/>
+      <w:pPr>
+        <w:ind w:left="1440" w:hanging="360"/>
+      </w:pPr>
+      <w:rPr>
+        <w:rFonts w:ascii="Courier New" w:hAnsi="Courier New" w:cs="Courier New" w:hint="default"/>
+      </w:rPr>
+    </w:lvl>
+    <w:lvl w:ilvl="2" w:tplc="FFFFFFFF">
+      <w:start w:val="1"/>
+      <w:numFmt w:val="bullet"/>
+      <w:lvlText w:val=""/>
+      <w:lvlJc w:val="left"/>
+      <w:pPr>
+        <w:ind w:left="2160" w:hanging="360"/>
+      </w:pPr>
+      <w:rPr>
+        <w:rFonts w:ascii="Wingdings" w:hAnsi="Wingdings" w:hint="default"/>
+      </w:rPr>
+    </w:lvl>
+    <w:lvl w:ilvl="3" w:tplc="FFFFFFFF">
+      <w:start w:val="1"/>
+      <w:numFmt w:val="bullet"/>
+      <w:lvlText w:val=""/>
+      <w:lvlJc w:val="left"/>
+      <w:pPr>
+        <w:ind w:left="2880" w:hanging="360"/>
+      </w:pPr>
+      <w:rPr>
+        <w:rFonts w:ascii="Symbol" w:hAnsi="Symbol" w:hint="default"/>
+      </w:rPr>
+    </w:lvl>
+    <w:lvl w:ilvl="4" w:tplc="FFFFFFFF">
+      <w:start w:val="1"/>
+      <w:numFmt w:val="bullet"/>
+      <w:lvlText w:val="o"/>
+      <w:lvlJc w:val="left"/>
+      <w:pPr>
+        <w:ind w:left="3600" w:hanging="360"/>
+      </w:pPr>
+      <w:rPr>
+        <w:rFonts w:ascii="Courier New" w:hAnsi="Courier New" w:cs="Courier New" w:hint="default"/>
+      </w:rPr>
+    </w:lvl>
+    <w:lvl w:ilvl="5" w:tplc="FFFFFFFF">
+      <w:start w:val="1"/>
+      <w:numFmt w:val="bullet"/>
+      <w:lvlText w:val=""/>
+      <w:lvlJc w:val="left"/>
+      <w:pPr>
+        <w:ind w:left="4320" w:hanging="360"/>
+      </w:pPr>
+      <w:rPr>
+        <w:rFonts w:ascii="Wingdings" w:hAnsi="Wingdings" w:hint="default"/>
+      </w:rPr>
+    </w:lvl>
+    <w:lvl w:ilvl="6" w:tplc="FFFFFFFF">
+      <w:start w:val="1"/>
+      <w:numFmt w:val="bullet"/>
+      <w:lvlText w:val=""/>
+      <w:lvlJc w:val="left"/>
+      <w:pPr>
+        <w:ind w:left="5040" w:hanging="360"/>
+      </w:pPr>
+      <w:rPr>
+        <w:rFonts w:ascii="Symbol" w:hAnsi="Symbol" w:hint="default"/>
+      </w:rPr>
+    </w:lvl>
+    <w:lvl w:ilvl="7" w:tplc="FFFFFFFF">
+      <w:start w:val="1"/>
+      <w:numFmt w:val="bullet"/>
+      <w:lvlText w:val="o"/>
+      <w:lvlJc w:val="left"/>
+      <w:pPr>
+        <w:ind w:left="5760" w:hanging="360"/>
+      </w:pPr>
+      <w:rPr>
+        <w:rFonts w:ascii="Courier New" w:hAnsi="Courier New" w:cs="Courier New" w:hint="default"/>
+      </w:rPr>
+    </w:lvl>
+    <w:lvl w:ilvl="8" w:tplc="FFFFFFFF">
+      <w:start w:val="1"/>
+      <w:numFmt w:val="bullet"/>
+      <w:lvlText w:val=""/>
+      <w:lvlJc w:val="left"/>
+      <w:pPr>
+        <w:ind w:left="6480" w:hanging="360"/>
+      </w:pPr>
+      <w:rPr>
+        <w:rFonts w:ascii="Wingdings" w:hAnsi="Wingdings" w:hint="default"/>
+      </w:rPr>
+    </w:lvl>
+  </w:abstractNum>
+  <w:abstractNum w:abstractNumId="7" w15:restartNumberingAfterBreak="0">
     <w:nsid w:val="1934231B"/>
     <w:multiLevelType w:val="multilevel"/>
     <w:tmpl w:val="040E001F"/>
@@ -16296,7 +17058,7 @@
       </w:pPr>
     </w:lvl>
   </w:abstractNum>
-  <w:abstractNum w:abstractNumId="7" w15:restartNumberingAfterBreak="0">
+  <w:abstractNum w:abstractNumId="8" w15:restartNumberingAfterBreak="0">
     <w:nsid w:val="1C257149"/>
     <w:multiLevelType w:val="hybridMultilevel"/>
     <w:tmpl w:val="B7909754"/>
@@ -16382,7 +17144,7 @@
       </w:pPr>
     </w:lvl>
   </w:abstractNum>
-  <w:abstractNum w:abstractNumId="8" w15:restartNumberingAfterBreak="0">
+  <w:abstractNum w:abstractNumId="9" w15:restartNumberingAfterBreak="0">
     <w:nsid w:val="1EA727AD"/>
     <w:multiLevelType w:val="multilevel"/>
     <w:tmpl w:val="040E001F"/>
@@ -16468,7 +17230,7 @@
       </w:pPr>
     </w:lvl>
   </w:abstractNum>
-  <w:abstractNum w:abstractNumId="9" w15:restartNumberingAfterBreak="0">
+  <w:abstractNum w:abstractNumId="10" w15:restartNumberingAfterBreak="0">
     <w:nsid w:val="20912115"/>
     <w:multiLevelType w:val="hybridMultilevel"/>
     <w:tmpl w:val="D1DC9EF6"/>
@@ -16581,7 +17343,7 @@
       </w:rPr>
     </w:lvl>
   </w:abstractNum>
-  <w:abstractNum w:abstractNumId="10" w15:restartNumberingAfterBreak="0">
+  <w:abstractNum w:abstractNumId="11" w15:restartNumberingAfterBreak="0">
     <w:nsid w:val="21074792"/>
     <w:multiLevelType w:val="hybridMultilevel"/>
     <w:tmpl w:val="DA022F30"/>
@@ -16694,7 +17456,7 @@
       </w:rPr>
     </w:lvl>
   </w:abstractNum>
-  <w:abstractNum w:abstractNumId="11" w15:restartNumberingAfterBreak="0">
+  <w:abstractNum w:abstractNumId="12" w15:restartNumberingAfterBreak="0">
     <w:nsid w:val="220601C2"/>
     <w:multiLevelType w:val="hybridMultilevel"/>
     <w:tmpl w:val="7BC25640"/>
@@ -16780,7 +17542,7 @@
       </w:pPr>
     </w:lvl>
   </w:abstractNum>
-  <w:abstractNum w:abstractNumId="12" w15:restartNumberingAfterBreak="0">
+  <w:abstractNum w:abstractNumId="13" w15:restartNumberingAfterBreak="0">
     <w:nsid w:val="2A361257"/>
     <w:multiLevelType w:val="multilevel"/>
     <w:tmpl w:val="040E001F"/>
@@ -16866,7 +17628,7 @@
       </w:pPr>
     </w:lvl>
   </w:abstractNum>
-  <w:abstractNum w:abstractNumId="13" w15:restartNumberingAfterBreak="0">
+  <w:abstractNum w:abstractNumId="14" w15:restartNumberingAfterBreak="0">
     <w:nsid w:val="2CE46C50"/>
     <w:multiLevelType w:val="hybridMultilevel"/>
     <w:tmpl w:val="31307180"/>
@@ -16979,7 +17741,7 @@
       </w:rPr>
     </w:lvl>
   </w:abstractNum>
-  <w:abstractNum w:abstractNumId="14" w15:restartNumberingAfterBreak="0">
+  <w:abstractNum w:abstractNumId="15" w15:restartNumberingAfterBreak="0">
     <w:nsid w:val="2E20443B"/>
     <w:multiLevelType w:val="hybridMultilevel"/>
     <w:tmpl w:val="9696870E"/>
@@ -17092,7 +17854,7 @@
       </w:rPr>
     </w:lvl>
   </w:abstractNum>
-  <w:abstractNum w:abstractNumId="15" w15:restartNumberingAfterBreak="0">
+  <w:abstractNum w:abstractNumId="16" w15:restartNumberingAfterBreak="0">
     <w:nsid w:val="2F5A4205"/>
     <w:multiLevelType w:val="hybridMultilevel"/>
     <w:tmpl w:val="1AAA3288"/>
@@ -17205,7 +17967,7 @@
       </w:rPr>
     </w:lvl>
   </w:abstractNum>
-  <w:abstractNum w:abstractNumId="16" w15:restartNumberingAfterBreak="0">
+  <w:abstractNum w:abstractNumId="17" w15:restartNumberingAfterBreak="0">
     <w:nsid w:val="2F756A7E"/>
     <w:multiLevelType w:val="multilevel"/>
     <w:tmpl w:val="040E001F"/>
@@ -17291,7 +18053,7 @@
       </w:pPr>
     </w:lvl>
   </w:abstractNum>
-  <w:abstractNum w:abstractNumId="17" w15:restartNumberingAfterBreak="0">
+  <w:abstractNum w:abstractNumId="18" w15:restartNumberingAfterBreak="0">
     <w:nsid w:val="33F03FC2"/>
     <w:multiLevelType w:val="hybridMultilevel"/>
     <w:tmpl w:val="834449A6"/>
@@ -17377,7 +18139,7 @@
       </w:pPr>
     </w:lvl>
   </w:abstractNum>
-  <w:abstractNum w:abstractNumId="18" w15:restartNumberingAfterBreak="0">
+  <w:abstractNum w:abstractNumId="19" w15:restartNumberingAfterBreak="0">
     <w:nsid w:val="37114706"/>
     <w:multiLevelType w:val="hybridMultilevel"/>
     <w:tmpl w:val="44F4C29A"/>
@@ -17466,7 +18228,7 @@
       </w:pPr>
     </w:lvl>
   </w:abstractNum>
-  <w:abstractNum w:abstractNumId="19" w15:restartNumberingAfterBreak="0">
+  <w:abstractNum w:abstractNumId="20" w15:restartNumberingAfterBreak="0">
     <w:nsid w:val="3DD308A0"/>
     <w:multiLevelType w:val="hybridMultilevel"/>
     <w:tmpl w:val="E6BAFEE8"/>
@@ -17579,7 +18341,7 @@
       </w:rPr>
     </w:lvl>
   </w:abstractNum>
-  <w:abstractNum w:abstractNumId="20" w15:restartNumberingAfterBreak="0">
+  <w:abstractNum w:abstractNumId="21" w15:restartNumberingAfterBreak="0">
     <w:nsid w:val="3EA6306A"/>
     <w:multiLevelType w:val="hybridMultilevel"/>
     <w:tmpl w:val="15B63864"/>
@@ -17692,7 +18454,7 @@
       </w:rPr>
     </w:lvl>
   </w:abstractNum>
-  <w:abstractNum w:abstractNumId="21" w15:restartNumberingAfterBreak="0">
+  <w:abstractNum w:abstractNumId="22" w15:restartNumberingAfterBreak="0">
     <w:nsid w:val="3FE448DB"/>
     <w:multiLevelType w:val="multilevel"/>
     <w:tmpl w:val="E66E9BFC"/>
@@ -17805,7 +18567,7 @@
       </w:rPr>
     </w:lvl>
   </w:abstractNum>
-  <w:abstractNum w:abstractNumId="22" w15:restartNumberingAfterBreak="0">
+  <w:abstractNum w:abstractNumId="23" w15:restartNumberingAfterBreak="0">
     <w:nsid w:val="434A339F"/>
     <w:multiLevelType w:val="hybridMultilevel"/>
     <w:tmpl w:val="1292E180"/>
@@ -17918,7 +18680,7 @@
       </w:rPr>
     </w:lvl>
   </w:abstractNum>
-  <w:abstractNum w:abstractNumId="23" w15:restartNumberingAfterBreak="0">
+  <w:abstractNum w:abstractNumId="24" w15:restartNumberingAfterBreak="0">
     <w:nsid w:val="456E576E"/>
     <w:multiLevelType w:val="multilevel"/>
     <w:tmpl w:val="040E001F"/>
@@ -18004,7 +18766,7 @@
       </w:pPr>
     </w:lvl>
   </w:abstractNum>
-  <w:abstractNum w:abstractNumId="24" w15:restartNumberingAfterBreak="0">
+  <w:abstractNum w:abstractNumId="25" w15:restartNumberingAfterBreak="0">
     <w:nsid w:val="45772361"/>
     <w:multiLevelType w:val="multilevel"/>
     <w:tmpl w:val="E66E9BFC"/>
@@ -18117,7 +18879,7 @@
       </w:rPr>
     </w:lvl>
   </w:abstractNum>
-  <w:abstractNum w:abstractNumId="25" w15:restartNumberingAfterBreak="0">
+  <w:abstractNum w:abstractNumId="26" w15:restartNumberingAfterBreak="0">
     <w:nsid w:val="4A6E1847"/>
     <w:multiLevelType w:val="hybridMultilevel"/>
     <w:tmpl w:val="072C633A"/>
@@ -18230,7 +18992,7 @@
       </w:rPr>
     </w:lvl>
   </w:abstractNum>
-  <w:abstractNum w:abstractNumId="26" w15:restartNumberingAfterBreak="0">
+  <w:abstractNum w:abstractNumId="27" w15:restartNumberingAfterBreak="0">
     <w:nsid w:val="531E7C9E"/>
     <w:multiLevelType w:val="hybridMultilevel"/>
     <w:tmpl w:val="A1663D78"/>
@@ -18343,7 +19105,7 @@
       </w:rPr>
     </w:lvl>
   </w:abstractNum>
-  <w:abstractNum w:abstractNumId="27" w15:restartNumberingAfterBreak="0">
+  <w:abstractNum w:abstractNumId="28" w15:restartNumberingAfterBreak="0">
     <w:nsid w:val="55C81E20"/>
     <w:multiLevelType w:val="hybridMultilevel"/>
     <w:tmpl w:val="D388A434"/>
@@ -18456,7 +19218,7 @@
       </w:rPr>
     </w:lvl>
   </w:abstractNum>
-  <w:abstractNum w:abstractNumId="28" w15:restartNumberingAfterBreak="0">
+  <w:abstractNum w:abstractNumId="29" w15:restartNumberingAfterBreak="0">
     <w:nsid w:val="5C73653F"/>
     <w:multiLevelType w:val="hybridMultilevel"/>
     <w:tmpl w:val="3162EF36"/>
@@ -18569,7 +19331,7 @@
       </w:rPr>
     </w:lvl>
   </w:abstractNum>
-  <w:abstractNum w:abstractNumId="29" w15:restartNumberingAfterBreak="0">
+  <w:abstractNum w:abstractNumId="30" w15:restartNumberingAfterBreak="0">
     <w:nsid w:val="5EA10F46"/>
     <w:multiLevelType w:val="multilevel"/>
     <w:tmpl w:val="040E001F"/>
@@ -18655,7 +19417,7 @@
       </w:pPr>
     </w:lvl>
   </w:abstractNum>
-  <w:abstractNum w:abstractNumId="30" w15:restartNumberingAfterBreak="0">
+  <w:abstractNum w:abstractNumId="31" w15:restartNumberingAfterBreak="0">
     <w:nsid w:val="62EF2610"/>
     <w:multiLevelType w:val="multilevel"/>
     <w:tmpl w:val="040E001F"/>
@@ -18741,7 +19503,7 @@
       </w:pPr>
     </w:lvl>
   </w:abstractNum>
-  <w:abstractNum w:abstractNumId="31" w15:restartNumberingAfterBreak="0">
+  <w:abstractNum w:abstractNumId="32" w15:restartNumberingAfterBreak="0">
     <w:nsid w:val="65636123"/>
     <w:multiLevelType w:val="hybridMultilevel"/>
     <w:tmpl w:val="787A6866"/>
@@ -18854,7 +19616,7 @@
       </w:rPr>
     </w:lvl>
   </w:abstractNum>
-  <w:abstractNum w:abstractNumId="32" w15:restartNumberingAfterBreak="0">
+  <w:abstractNum w:abstractNumId="33" w15:restartNumberingAfterBreak="0">
     <w:nsid w:val="658A2779"/>
     <w:multiLevelType w:val="multilevel"/>
     <w:tmpl w:val="040E001F"/>
@@ -18940,7 +19702,7 @@
       </w:pPr>
     </w:lvl>
   </w:abstractNum>
-  <w:abstractNum w:abstractNumId="33" w15:restartNumberingAfterBreak="0">
+  <w:abstractNum w:abstractNumId="34" w15:restartNumberingAfterBreak="0">
     <w:nsid w:val="66481A06"/>
     <w:multiLevelType w:val="hybridMultilevel"/>
     <w:tmpl w:val="1E04DDA4"/>
@@ -19053,7 +19815,7 @@
       </w:rPr>
     </w:lvl>
   </w:abstractNum>
-  <w:abstractNum w:abstractNumId="34" w15:restartNumberingAfterBreak="0">
+  <w:abstractNum w:abstractNumId="35" w15:restartNumberingAfterBreak="0">
     <w:nsid w:val="664C3631"/>
     <w:multiLevelType w:val="hybridMultilevel"/>
     <w:tmpl w:val="4CA234F2"/>
@@ -19139,7 +19901,7 @@
       </w:pPr>
     </w:lvl>
   </w:abstractNum>
-  <w:abstractNum w:abstractNumId="35" w15:restartNumberingAfterBreak="0">
+  <w:abstractNum w:abstractNumId="36" w15:restartNumberingAfterBreak="0">
     <w:nsid w:val="693A1CE5"/>
     <w:multiLevelType w:val="hybridMultilevel"/>
     <w:tmpl w:val="55784E54"/>
@@ -19252,7 +20014,7 @@
       </w:rPr>
     </w:lvl>
   </w:abstractNum>
-  <w:abstractNum w:abstractNumId="36" w15:restartNumberingAfterBreak="0">
+  <w:abstractNum w:abstractNumId="37" w15:restartNumberingAfterBreak="0">
     <w:nsid w:val="6C9D205D"/>
     <w:multiLevelType w:val="hybridMultilevel"/>
     <w:tmpl w:val="8572D24E"/>
@@ -19365,7 +20127,7 @@
       </w:rPr>
     </w:lvl>
   </w:abstractNum>
-  <w:abstractNum w:abstractNumId="37" w15:restartNumberingAfterBreak="0">
+  <w:abstractNum w:abstractNumId="38" w15:restartNumberingAfterBreak="0">
     <w:nsid w:val="6CE861B4"/>
     <w:multiLevelType w:val="hybridMultilevel"/>
     <w:tmpl w:val="1DA84038"/>
@@ -19454,7 +20216,7 @@
       </w:pPr>
     </w:lvl>
   </w:abstractNum>
-  <w:abstractNum w:abstractNumId="38" w15:restartNumberingAfterBreak="0">
+  <w:abstractNum w:abstractNumId="39" w15:restartNumberingAfterBreak="0">
     <w:nsid w:val="740B1C07"/>
     <w:multiLevelType w:val="hybridMultilevel"/>
     <w:tmpl w:val="E9389ED8"/>
@@ -19567,7 +20329,7 @@
       </w:rPr>
     </w:lvl>
   </w:abstractNum>
-  <w:abstractNum w:abstractNumId="39" w15:restartNumberingAfterBreak="0">
+  <w:abstractNum w:abstractNumId="40" w15:restartNumberingAfterBreak="0">
     <w:nsid w:val="755C1B81"/>
     <w:multiLevelType w:val="hybridMultilevel"/>
     <w:tmpl w:val="38EE7F36"/>
@@ -19680,7 +20442,7 @@
       </w:rPr>
     </w:lvl>
   </w:abstractNum>
-  <w:abstractNum w:abstractNumId="40" w15:restartNumberingAfterBreak="0">
+  <w:abstractNum w:abstractNumId="41" w15:restartNumberingAfterBreak="0">
     <w:nsid w:val="771775DF"/>
     <w:multiLevelType w:val="hybridMultilevel"/>
     <w:tmpl w:val="825C8746"/>
@@ -19793,7 +20555,7 @@
       </w:rPr>
     </w:lvl>
   </w:abstractNum>
-  <w:abstractNum w:abstractNumId="41" w15:restartNumberingAfterBreak="0">
+  <w:abstractNum w:abstractNumId="42" w15:restartNumberingAfterBreak="0">
     <w:nsid w:val="77FD761C"/>
     <w:multiLevelType w:val="multilevel"/>
     <w:tmpl w:val="E66E9BFC"/>
@@ -19906,7 +20668,7 @@
       </w:rPr>
     </w:lvl>
   </w:abstractNum>
-  <w:abstractNum w:abstractNumId="42" w15:restartNumberingAfterBreak="0">
+  <w:abstractNum w:abstractNumId="43" w15:restartNumberingAfterBreak="0">
     <w:nsid w:val="78DC62C1"/>
     <w:multiLevelType w:val="hybridMultilevel"/>
     <w:tmpl w:val="8306E514"/>
@@ -20019,7 +20781,7 @@
       </w:rPr>
     </w:lvl>
   </w:abstractNum>
-  <w:abstractNum w:abstractNumId="43" w15:restartNumberingAfterBreak="0">
+  <w:abstractNum w:abstractNumId="44" w15:restartNumberingAfterBreak="0">
     <w:nsid w:val="7E734F68"/>
     <w:multiLevelType w:val="hybridMultilevel"/>
     <w:tmpl w:val="F790ECD6"/>
@@ -20139,130 +20901,142 @@
     <w:abstractNumId w:val="1"/>
   </w:num>
   <w:num w:numId="3" w16cid:durableId="1499539309">
-    <w:abstractNumId w:val="13"/>
+    <w:abstractNumId w:val="14"/>
   </w:num>
   <w:num w:numId="4" w16cid:durableId="826942815">
-    <w:abstractNumId w:val="11"/>
+    <w:abstractNumId w:val="12"/>
   </w:num>
   <w:num w:numId="5" w16cid:durableId="1720085051">
-    <w:abstractNumId w:val="6"/>
+    <w:abstractNumId w:val="7"/>
   </w:num>
   <w:num w:numId="6" w16cid:durableId="599918844">
-    <w:abstractNumId w:val="29"/>
+    <w:abstractNumId w:val="30"/>
   </w:num>
   <w:num w:numId="7" w16cid:durableId="1139492460">
-    <w:abstractNumId w:val="24"/>
+    <w:abstractNumId w:val="25"/>
   </w:num>
   <w:num w:numId="8" w16cid:durableId="645084349">
-    <w:abstractNumId w:val="41"/>
+    <w:abstractNumId w:val="42"/>
   </w:num>
   <w:num w:numId="9" w16cid:durableId="1089891346">
-    <w:abstractNumId w:val="21"/>
+    <w:abstractNumId w:val="22"/>
   </w:num>
   <w:num w:numId="10" w16cid:durableId="1505392654">
     <w:abstractNumId w:val="3"/>
   </w:num>
   <w:num w:numId="11" w16cid:durableId="389421020">
+    <w:abstractNumId w:val="40"/>
+  </w:num>
+  <w:num w:numId="12" w16cid:durableId="1945067273">
+    <w:abstractNumId w:val="10"/>
+  </w:num>
+  <w:num w:numId="13" w16cid:durableId="1843734675">
+    <w:abstractNumId w:val="20"/>
+  </w:num>
+  <w:num w:numId="14" w16cid:durableId="1795784001">
+    <w:abstractNumId w:val="44"/>
+  </w:num>
+  <w:num w:numId="15" w16cid:durableId="1088769595">
+    <w:abstractNumId w:val="34"/>
+  </w:num>
+  <w:num w:numId="16" w16cid:durableId="348142084">
     <w:abstractNumId w:val="39"/>
   </w:num>
-  <w:num w:numId="12" w16cid:durableId="1945067273">
-    <w:abstractNumId w:val="9"/>
-  </w:num>
-  <w:num w:numId="13" w16cid:durableId="1843734675">
-    <w:abstractNumId w:val="19"/>
-  </w:num>
-  <w:num w:numId="14" w16cid:durableId="1795784001">
-    <w:abstractNumId w:val="43"/>
-  </w:num>
-  <w:num w:numId="15" w16cid:durableId="1088769595">
-    <w:abstractNumId w:val="33"/>
-  </w:num>
-  <w:num w:numId="16" w16cid:durableId="348142084">
-    <w:abstractNumId w:val="38"/>
-  </w:num>
   <w:num w:numId="17" w16cid:durableId="1963725735">
-    <w:abstractNumId w:val="15"/>
+    <w:abstractNumId w:val="16"/>
   </w:num>
   <w:num w:numId="18" w16cid:durableId="2092703091">
-    <w:abstractNumId w:val="40"/>
+    <w:abstractNumId w:val="41"/>
   </w:num>
   <w:num w:numId="19" w16cid:durableId="204564361">
-    <w:abstractNumId w:val="26"/>
+    <w:abstractNumId w:val="27"/>
   </w:num>
   <w:num w:numId="20" w16cid:durableId="1964994866">
-    <w:abstractNumId w:val="31"/>
+    <w:abstractNumId w:val="32"/>
   </w:num>
   <w:num w:numId="21" w16cid:durableId="88895424">
-    <w:abstractNumId w:val="42"/>
+    <w:abstractNumId w:val="43"/>
   </w:num>
   <w:num w:numId="22" w16cid:durableId="994915954">
     <w:abstractNumId w:val="0"/>
   </w:num>
   <w:num w:numId="23" w16cid:durableId="1721437059">
-    <w:abstractNumId w:val="30"/>
+    <w:abstractNumId w:val="31"/>
   </w:num>
   <w:num w:numId="24" w16cid:durableId="1481576961">
-    <w:abstractNumId w:val="32"/>
+    <w:abstractNumId w:val="33"/>
   </w:num>
   <w:num w:numId="25" w16cid:durableId="1837844886">
-    <w:abstractNumId w:val="23"/>
+    <w:abstractNumId w:val="24"/>
   </w:num>
   <w:num w:numId="26" w16cid:durableId="931625463">
-    <w:abstractNumId w:val="25"/>
+    <w:abstractNumId w:val="26"/>
   </w:num>
   <w:num w:numId="27" w16cid:durableId="588074951">
-    <w:abstractNumId w:val="27"/>
+    <w:abstractNumId w:val="28"/>
   </w:num>
   <w:num w:numId="28" w16cid:durableId="345596179">
-    <w:abstractNumId w:val="28"/>
+    <w:abstractNumId w:val="29"/>
   </w:num>
   <w:num w:numId="29" w16cid:durableId="1611205912">
     <w:abstractNumId w:val="4"/>
   </w:num>
   <w:num w:numId="30" w16cid:durableId="141702868">
-    <w:abstractNumId w:val="16"/>
+    <w:abstractNumId w:val="17"/>
   </w:num>
   <w:num w:numId="31" w16cid:durableId="2128237327">
+    <w:abstractNumId w:val="9"/>
+  </w:num>
+  <w:num w:numId="32" w16cid:durableId="1035303626">
+    <w:abstractNumId w:val="36"/>
+  </w:num>
+  <w:num w:numId="33" w16cid:durableId="824125579">
     <w:abstractNumId w:val="8"/>
   </w:num>
-  <w:num w:numId="32" w16cid:durableId="1035303626">
+  <w:num w:numId="34" w16cid:durableId="1270772112">
     <w:abstractNumId w:val="35"/>
   </w:num>
-  <w:num w:numId="33" w16cid:durableId="824125579">
-    <w:abstractNumId w:val="7"/>
-  </w:num>
-  <w:num w:numId="34" w16cid:durableId="1270772112">
-    <w:abstractNumId w:val="34"/>
-  </w:num>
   <w:num w:numId="35" w16cid:durableId="1952009265">
-    <w:abstractNumId w:val="17"/>
+    <w:abstractNumId w:val="18"/>
   </w:num>
   <w:num w:numId="36" w16cid:durableId="883903480">
-    <w:abstractNumId w:val="20"/>
+    <w:abstractNumId w:val="21"/>
   </w:num>
   <w:num w:numId="37" w16cid:durableId="1801921036">
-    <w:abstractNumId w:val="36"/>
+    <w:abstractNumId w:val="37"/>
   </w:num>
   <w:num w:numId="38" w16cid:durableId="1291204151">
-    <w:abstractNumId w:val="10"/>
+    <w:abstractNumId w:val="11"/>
   </w:num>
   <w:num w:numId="39" w16cid:durableId="1199322780">
-    <w:abstractNumId w:val="14"/>
+    <w:abstractNumId w:val="15"/>
   </w:num>
   <w:num w:numId="40" w16cid:durableId="294651675">
-    <w:abstractNumId w:val="22"/>
+    <w:abstractNumId w:val="23"/>
   </w:num>
   <w:num w:numId="41" w16cid:durableId="382797421">
-    <w:abstractNumId w:val="12"/>
+    <w:abstractNumId w:val="13"/>
   </w:num>
   <w:num w:numId="42" w16cid:durableId="1639414645">
     <w:abstractNumId w:val="5"/>
   </w:num>
   <w:num w:numId="43" w16cid:durableId="387152542">
-    <w:abstractNumId w:val="37"/>
+    <w:abstractNumId w:val="38"/>
   </w:num>
   <w:num w:numId="44" w16cid:durableId="2039619457">
-    <w:abstractNumId w:val="18"/>
+    <w:abstractNumId w:val="19"/>
+  </w:num>
+  <w:num w:numId="45" w16cid:durableId="689139026">
+    <w:abstractNumId w:val="6"/>
+    <w:lvlOverride w:ilvl="0"/>
+    <w:lvlOverride w:ilvl="1"/>
+    <w:lvlOverride w:ilvl="2"/>
+    <w:lvlOverride w:ilvl="3"/>
+    <w:lvlOverride w:ilvl="4"/>
+    <w:lvlOverride w:ilvl="5"/>
+    <w:lvlOverride w:ilvl="6"/>
+    <w:lvlOverride w:ilvl="7"/>
+    <w:lvlOverride w:ilvl="8"/>
   </w:num>
 </w:numbering>
 </file>

</xml_diff>